<commit_message>
Final Report  and Presentation Submitted
!!!Please be aware we still need updated screenshots
</commit_message>
<xml_diff>
--- a/PhaseIV_Final_Report_FractionWorksheetCreator_042716.docx
+++ b/PhaseIV_Final_Report_FractionWorksheetCreator_042716.docx
@@ -35,19 +35,15 @@
     </w:p>
     <w:p>
       <w:pPr>
-        <w:pStyle w:val="Title"/>
-        <w:spacing w:before="0" w:after="400"/>
-        <w:jc w:val="center"/>
-      </w:pPr>
-      <w:proofErr w:type="gramStart"/>
-      <w:r>
-        <w:rPr>
-          <w:sz w:val="40"/>
-          <w:szCs w:val="40"/>
-        </w:rPr>
-        <w:t>for</w:t>
-      </w:r>
-      <w:proofErr w:type="gramEnd"/>
+        <w:pStyle w:val="Normal1"/>
+      </w:pPr>
+    </w:p>
+    <w:p>
+      <w:pPr>
+        <w:pStyle w:val="Normal1"/>
+      </w:pPr>
+      <w:bookmarkStart w:id="0" w:name="_GoBack"/>
+      <w:bookmarkEnd w:id="0"/>
     </w:p>
     <w:p>
       <w:pPr>
@@ -285,7 +281,7 @@
         <w:pStyle w:val="Normal1"/>
       </w:pPr>
     </w:p>
-    <w:bookmarkStart w:id="0" w:name="_Toc323413255" w:displacedByCustomXml="next"/>
+    <w:bookmarkStart w:id="1" w:name="_Toc323462348" w:displacedByCustomXml="next"/>
     <w:sdt>
       <w:sdtPr>
         <w:rPr>
@@ -314,7 +310,7 @@
           <w:r>
             <w:t>Table of Contents</w:t>
           </w:r>
-          <w:bookmarkEnd w:id="0"/>
+          <w:bookmarkEnd w:id="1"/>
         </w:p>
         <w:p>
           <w:pPr>
@@ -345,7 +341,7 @@
             <w:fldChar w:fldCharType="begin"/>
           </w:r>
           <w:r>
-            <w:instrText xml:space="preserve"> PAGEREF _Toc323413255 \h </w:instrText>
+            <w:instrText xml:space="preserve"> PAGEREF _Toc323462348 \h </w:instrText>
           </w:r>
           <w:r>
             <w:fldChar w:fldCharType="separate"/>
@@ -377,13 +373,13 @@
             <w:fldChar w:fldCharType="begin"/>
           </w:r>
           <w:r>
-            <w:instrText xml:space="preserve"> PAGEREF _Toc323413256 \h </w:instrText>
+            <w:instrText xml:space="preserve"> PAGEREF _Toc323462349 \h </w:instrText>
           </w:r>
           <w:r>
             <w:fldChar w:fldCharType="separate"/>
           </w:r>
           <w:r>
-            <w:t>2</w:t>
+            <w:t>3</w:t>
           </w:r>
           <w:r>
             <w:fldChar w:fldCharType="end"/>
@@ -409,13 +405,13 @@
             <w:fldChar w:fldCharType="begin"/>
           </w:r>
           <w:r>
-            <w:instrText xml:space="preserve"> PAGEREF _Toc323413257 \h </w:instrText>
+            <w:instrText xml:space="preserve"> PAGEREF _Toc323462350 \h </w:instrText>
           </w:r>
           <w:r>
             <w:fldChar w:fldCharType="separate"/>
           </w:r>
           <w:r>
-            <w:t>3</w:t>
+            <w:t>4</w:t>
           </w:r>
           <w:r>
             <w:fldChar w:fldCharType="end"/>
@@ -441,13 +437,13 @@
             <w:fldChar w:fldCharType="begin"/>
           </w:r>
           <w:r>
-            <w:instrText xml:space="preserve"> PAGEREF _Toc323413258 \h </w:instrText>
+            <w:instrText xml:space="preserve"> PAGEREF _Toc323462351 \h </w:instrText>
           </w:r>
           <w:r>
             <w:fldChar w:fldCharType="separate"/>
           </w:r>
           <w:r>
-            <w:t>3</w:t>
+            <w:t>4</w:t>
           </w:r>
           <w:r>
             <w:fldChar w:fldCharType="end"/>
@@ -457,7 +453,7 @@
           <w:pPr>
             <w:pStyle w:val="TOC2"/>
             <w:tabs>
-              <w:tab w:val="right" w:leader="dot" w:pos="9638"/>
+              <w:tab w:val="right" w:leader="dot" w:pos="9404"/>
             </w:tabs>
             <w:rPr>
               <w:rFonts w:eastAsiaTheme="minorEastAsia" w:cstheme="minorBidi"/>
@@ -472,47 +468,55 @@
           <w:r>
             <w:rPr>
               <w:rFonts w:ascii="Arial" w:hAnsi="Arial" w:cs="Arial"/>
+              <w:b w:val="0"/>
               <w:noProof/>
             </w:rPr>
             <w:t>User Classes and Characteristics</w:t>
           </w:r>
           <w:r>
             <w:rPr>
+              <w:b w:val="0"/>
               <w:noProof/>
             </w:rPr>
             <w:tab/>
           </w:r>
           <w:r>
             <w:rPr>
+              <w:b w:val="0"/>
               <w:noProof/>
             </w:rPr>
             <w:fldChar w:fldCharType="begin"/>
           </w:r>
           <w:r>
             <w:rPr>
-              <w:noProof/>
-            </w:rPr>
-            <w:instrText xml:space="preserve"> PAGEREF _Toc323413259 \h </w:instrText>
-          </w:r>
-          <w:r>
-            <w:rPr>
-              <w:noProof/>
-            </w:rPr>
-          </w:r>
-          <w:r>
-            <w:rPr>
+              <w:b w:val="0"/>
+              <w:noProof/>
+            </w:rPr>
+            <w:instrText xml:space="preserve"> PAGEREF _Toc323462352 \h </w:instrText>
+          </w:r>
+          <w:r>
+            <w:rPr>
+              <w:b w:val="0"/>
+              <w:noProof/>
+            </w:rPr>
+          </w:r>
+          <w:r>
+            <w:rPr>
+              <w:b w:val="0"/>
               <w:noProof/>
             </w:rPr>
             <w:fldChar w:fldCharType="separate"/>
           </w:r>
           <w:r>
             <w:rPr>
-              <w:noProof/>
-            </w:rPr>
-            <w:t>4</w:t>
-          </w:r>
-          <w:r>
-            <w:rPr>
+              <w:b w:val="0"/>
+              <w:noProof/>
+            </w:rPr>
+            <w:t>5</w:t>
+          </w:r>
+          <w:r>
+            <w:rPr>
+              <w:b w:val="0"/>
               <w:noProof/>
             </w:rPr>
             <w:fldChar w:fldCharType="end"/>
@@ -522,7 +526,7 @@
           <w:pPr>
             <w:pStyle w:val="TOC2"/>
             <w:tabs>
-              <w:tab w:val="right" w:leader="dot" w:pos="9638"/>
+              <w:tab w:val="right" w:leader="dot" w:pos="9404"/>
             </w:tabs>
             <w:rPr>
               <w:rFonts w:eastAsiaTheme="minorEastAsia" w:cstheme="minorBidi"/>
@@ -537,6 +541,7 @@
           <w:r>
             <w:rPr>
               <w:rFonts w:ascii="Arial" w:hAnsi="Arial" w:cs="Arial"/>
+              <w:b w:val="0"/>
               <w:noProof/>
             </w:rPr>
             <w:t>Operating Environment</w:t>
@@ -557,7 +562,7 @@
             <w:rPr>
               <w:noProof/>
             </w:rPr>
-            <w:instrText xml:space="preserve"> PAGEREF _Toc323413260 \h </w:instrText>
+            <w:instrText xml:space="preserve"> PAGEREF _Toc323462353 \h </w:instrText>
           </w:r>
           <w:r>
             <w:rPr>
@@ -574,7 +579,7 @@
             <w:rPr>
               <w:noProof/>
             </w:rPr>
-            <w:t>5</w:t>
+            <w:t>6</w:t>
           </w:r>
           <w:r>
             <w:rPr>
@@ -603,13 +608,13 @@
             <w:fldChar w:fldCharType="begin"/>
           </w:r>
           <w:r>
-            <w:instrText xml:space="preserve"> PAGEREF _Toc323413261 \h </w:instrText>
+            <w:instrText xml:space="preserve"> PAGEREF _Toc323462354 \h </w:instrText>
           </w:r>
           <w:r>
             <w:fldChar w:fldCharType="separate"/>
           </w:r>
           <w:r>
-            <w:t>5</w:t>
+            <w:t>6</w:t>
           </w:r>
           <w:r>
             <w:fldChar w:fldCharType="end"/>
@@ -635,13 +640,13 @@
             <w:fldChar w:fldCharType="begin"/>
           </w:r>
           <w:r>
-            <w:instrText xml:space="preserve"> PAGEREF _Toc323413262 \h </w:instrText>
+            <w:instrText xml:space="preserve"> PAGEREF _Toc323462355 \h </w:instrText>
           </w:r>
           <w:r>
             <w:fldChar w:fldCharType="separate"/>
           </w:r>
           <w:r>
-            <w:t>6</w:t>
+            <w:t>7</w:t>
           </w:r>
           <w:r>
             <w:fldChar w:fldCharType="end"/>
@@ -651,7 +656,7 @@
           <w:pPr>
             <w:pStyle w:val="TOC2"/>
             <w:tabs>
-              <w:tab w:val="right" w:leader="dot" w:pos="9638"/>
+              <w:tab w:val="right" w:leader="dot" w:pos="9404"/>
             </w:tabs>
             <w:rPr>
               <w:rFonts w:eastAsiaTheme="minorEastAsia" w:cstheme="minorBidi"/>
@@ -666,47 +671,55 @@
           <w:r>
             <w:rPr>
               <w:rFonts w:ascii="Arial" w:hAnsi="Arial" w:cs="Arial"/>
+              <w:b w:val="0"/>
               <w:noProof/>
             </w:rPr>
             <w:t>Admin System Features</w:t>
           </w:r>
           <w:r>
             <w:rPr>
+              <w:b w:val="0"/>
               <w:noProof/>
             </w:rPr>
             <w:tab/>
           </w:r>
           <w:r>
             <w:rPr>
+              <w:b w:val="0"/>
               <w:noProof/>
             </w:rPr>
             <w:fldChar w:fldCharType="begin"/>
           </w:r>
           <w:r>
             <w:rPr>
-              <w:noProof/>
-            </w:rPr>
-            <w:instrText xml:space="preserve"> PAGEREF _Toc323413263 \h </w:instrText>
-          </w:r>
-          <w:r>
-            <w:rPr>
-              <w:noProof/>
-            </w:rPr>
-          </w:r>
-          <w:r>
-            <w:rPr>
+              <w:b w:val="0"/>
+              <w:noProof/>
+            </w:rPr>
+            <w:instrText xml:space="preserve"> PAGEREF _Toc323462356 \h </w:instrText>
+          </w:r>
+          <w:r>
+            <w:rPr>
+              <w:b w:val="0"/>
+              <w:noProof/>
+            </w:rPr>
+          </w:r>
+          <w:r>
+            <w:rPr>
+              <w:b w:val="0"/>
               <w:noProof/>
             </w:rPr>
             <w:fldChar w:fldCharType="separate"/>
           </w:r>
           <w:r>
             <w:rPr>
-              <w:noProof/>
-            </w:rPr>
-            <w:t>6</w:t>
-          </w:r>
-          <w:r>
-            <w:rPr>
+              <w:b w:val="0"/>
+              <w:noProof/>
+            </w:rPr>
+            <w:t>7</w:t>
+          </w:r>
+          <w:r>
+            <w:rPr>
+              <w:b w:val="0"/>
               <w:noProof/>
             </w:rPr>
             <w:fldChar w:fldCharType="end"/>
@@ -716,7 +729,7 @@
           <w:pPr>
             <w:pStyle w:val="TOC2"/>
             <w:tabs>
-              <w:tab w:val="right" w:leader="dot" w:pos="9638"/>
+              <w:tab w:val="right" w:leader="dot" w:pos="9404"/>
             </w:tabs>
             <w:rPr>
               <w:rFonts w:eastAsiaTheme="minorEastAsia" w:cstheme="minorBidi"/>
@@ -731,47 +744,55 @@
           <w:r>
             <w:rPr>
               <w:rFonts w:ascii="Arial" w:hAnsi="Arial" w:cs="Arial"/>
+              <w:b w:val="0"/>
               <w:noProof/>
             </w:rPr>
             <w:t>Teacher System Features</w:t>
           </w:r>
           <w:r>
             <w:rPr>
+              <w:b w:val="0"/>
               <w:noProof/>
             </w:rPr>
             <w:tab/>
           </w:r>
           <w:r>
             <w:rPr>
+              <w:b w:val="0"/>
               <w:noProof/>
             </w:rPr>
             <w:fldChar w:fldCharType="begin"/>
           </w:r>
           <w:r>
             <w:rPr>
-              <w:noProof/>
-            </w:rPr>
-            <w:instrText xml:space="preserve"> PAGEREF _Toc323413264 \h </w:instrText>
-          </w:r>
-          <w:r>
-            <w:rPr>
-              <w:noProof/>
-            </w:rPr>
-          </w:r>
-          <w:r>
-            <w:rPr>
+              <w:b w:val="0"/>
+              <w:noProof/>
+            </w:rPr>
+            <w:instrText xml:space="preserve"> PAGEREF _Toc323462357 \h </w:instrText>
+          </w:r>
+          <w:r>
+            <w:rPr>
+              <w:b w:val="0"/>
+              <w:noProof/>
+            </w:rPr>
+          </w:r>
+          <w:r>
+            <w:rPr>
+              <w:b w:val="0"/>
               <w:noProof/>
             </w:rPr>
             <w:fldChar w:fldCharType="separate"/>
           </w:r>
           <w:r>
             <w:rPr>
-              <w:noProof/>
-            </w:rPr>
-            <w:t>6</w:t>
-          </w:r>
-          <w:r>
-            <w:rPr>
+              <w:b w:val="0"/>
+              <w:noProof/>
+            </w:rPr>
+            <w:t>7</w:t>
+          </w:r>
+          <w:r>
+            <w:rPr>
+              <w:b w:val="0"/>
               <w:noProof/>
             </w:rPr>
             <w:fldChar w:fldCharType="end"/>
@@ -781,7 +802,7 @@
           <w:pPr>
             <w:pStyle w:val="TOC2"/>
             <w:tabs>
-              <w:tab w:val="right" w:leader="dot" w:pos="9638"/>
+              <w:tab w:val="right" w:leader="dot" w:pos="9404"/>
             </w:tabs>
             <w:rPr>
               <w:rFonts w:eastAsiaTheme="minorEastAsia" w:cstheme="minorBidi"/>
@@ -796,47 +817,55 @@
           <w:r>
             <w:rPr>
               <w:rFonts w:ascii="Arial" w:hAnsi="Arial" w:cs="Arial"/>
+              <w:b w:val="0"/>
               <w:noProof/>
             </w:rPr>
             <w:t>Student System Features</w:t>
           </w:r>
           <w:r>
             <w:rPr>
+              <w:b w:val="0"/>
               <w:noProof/>
             </w:rPr>
             <w:tab/>
           </w:r>
           <w:r>
             <w:rPr>
+              <w:b w:val="0"/>
               <w:noProof/>
             </w:rPr>
             <w:fldChar w:fldCharType="begin"/>
           </w:r>
           <w:r>
             <w:rPr>
-              <w:noProof/>
-            </w:rPr>
-            <w:instrText xml:space="preserve"> PAGEREF _Toc323413265 \h </w:instrText>
-          </w:r>
-          <w:r>
-            <w:rPr>
-              <w:noProof/>
-            </w:rPr>
-          </w:r>
-          <w:r>
-            <w:rPr>
+              <w:b w:val="0"/>
+              <w:noProof/>
+            </w:rPr>
+            <w:instrText xml:space="preserve"> PAGEREF _Toc323462358 \h </w:instrText>
+          </w:r>
+          <w:r>
+            <w:rPr>
+              <w:b w:val="0"/>
+              <w:noProof/>
+            </w:rPr>
+          </w:r>
+          <w:r>
+            <w:rPr>
+              <w:b w:val="0"/>
               <w:noProof/>
             </w:rPr>
             <w:fldChar w:fldCharType="separate"/>
           </w:r>
           <w:r>
             <w:rPr>
-              <w:noProof/>
-            </w:rPr>
-            <w:t>8</w:t>
-          </w:r>
-          <w:r>
-            <w:rPr>
+              <w:b w:val="0"/>
+              <w:noProof/>
+            </w:rPr>
+            <w:t>9</w:t>
+          </w:r>
+          <w:r>
+            <w:rPr>
+              <w:b w:val="0"/>
               <w:noProof/>
             </w:rPr>
             <w:fldChar w:fldCharType="end"/>
@@ -846,7 +875,7 @@
           <w:pPr>
             <w:pStyle w:val="TOC2"/>
             <w:tabs>
-              <w:tab w:val="right" w:leader="dot" w:pos="9638"/>
+              <w:tab w:val="right" w:leader="dot" w:pos="9404"/>
             </w:tabs>
             <w:rPr>
               <w:rFonts w:eastAsiaTheme="minorEastAsia" w:cstheme="minorBidi"/>
@@ -861,6 +890,7 @@
           <w:r>
             <w:rPr>
               <w:rFonts w:ascii="Arial" w:hAnsi="Arial" w:cs="Arial"/>
+              <w:b w:val="0"/>
               <w:noProof/>
             </w:rPr>
             <w:t>General System Features</w:t>
@@ -881,7 +911,7 @@
             <w:rPr>
               <w:noProof/>
             </w:rPr>
-            <w:instrText xml:space="preserve"> PAGEREF _Toc323413266 \h </w:instrText>
+            <w:instrText xml:space="preserve"> PAGEREF _Toc323462359 \h </w:instrText>
           </w:r>
           <w:r>
             <w:rPr>
@@ -898,7 +928,7 @@
             <w:rPr>
               <w:noProof/>
             </w:rPr>
-            <w:t>8</w:t>
+            <w:t>9</w:t>
           </w:r>
           <w:r>
             <w:rPr>
@@ -927,13 +957,13 @@
             <w:fldChar w:fldCharType="begin"/>
           </w:r>
           <w:r>
-            <w:instrText xml:space="preserve"> PAGEREF _Toc323413267 \h </w:instrText>
+            <w:instrText xml:space="preserve"> PAGEREF _Toc323462360 \h </w:instrText>
           </w:r>
           <w:r>
             <w:fldChar w:fldCharType="separate"/>
           </w:r>
           <w:r>
-            <w:t>10</w:t>
+            <w:t>11</w:t>
           </w:r>
           <w:r>
             <w:fldChar w:fldCharType="end"/>
@@ -943,7 +973,7 @@
           <w:pPr>
             <w:pStyle w:val="TOC2"/>
             <w:tabs>
-              <w:tab w:val="right" w:leader="dot" w:pos="9638"/>
+              <w:tab w:val="right" w:leader="dot" w:pos="9404"/>
             </w:tabs>
             <w:rPr>
               <w:rFonts w:eastAsiaTheme="minorEastAsia" w:cstheme="minorBidi"/>
@@ -958,47 +988,55 @@
           <w:r>
             <w:rPr>
               <w:rFonts w:ascii="Arial" w:hAnsi="Arial" w:cs="Arial"/>
+              <w:b w:val="0"/>
               <w:noProof/>
             </w:rPr>
             <w:t>Functional Requirements</w:t>
           </w:r>
           <w:r>
             <w:rPr>
+              <w:b w:val="0"/>
               <w:noProof/>
             </w:rPr>
             <w:tab/>
           </w:r>
           <w:r>
             <w:rPr>
+              <w:b w:val="0"/>
               <w:noProof/>
             </w:rPr>
             <w:fldChar w:fldCharType="begin"/>
           </w:r>
           <w:r>
             <w:rPr>
-              <w:noProof/>
-            </w:rPr>
-            <w:instrText xml:space="preserve"> PAGEREF _Toc323413268 \h </w:instrText>
-          </w:r>
-          <w:r>
-            <w:rPr>
-              <w:noProof/>
-            </w:rPr>
-          </w:r>
-          <w:r>
-            <w:rPr>
+              <w:b w:val="0"/>
+              <w:noProof/>
+            </w:rPr>
+            <w:instrText xml:space="preserve"> PAGEREF _Toc323462361 \h </w:instrText>
+          </w:r>
+          <w:r>
+            <w:rPr>
+              <w:b w:val="0"/>
+              <w:noProof/>
+            </w:rPr>
+          </w:r>
+          <w:r>
+            <w:rPr>
+              <w:b w:val="0"/>
               <w:noProof/>
             </w:rPr>
             <w:fldChar w:fldCharType="separate"/>
           </w:r>
           <w:r>
             <w:rPr>
-              <w:noProof/>
-            </w:rPr>
-            <w:t>10</w:t>
-          </w:r>
-          <w:r>
-            <w:rPr>
+              <w:b w:val="0"/>
+              <w:noProof/>
+            </w:rPr>
+            <w:t>11</w:t>
+          </w:r>
+          <w:r>
+            <w:rPr>
+              <w:b w:val="0"/>
               <w:noProof/>
             </w:rPr>
             <w:fldChar w:fldCharType="end"/>
@@ -1008,7 +1046,7 @@
           <w:pPr>
             <w:pStyle w:val="TOC2"/>
             <w:tabs>
-              <w:tab w:val="right" w:leader="dot" w:pos="9638"/>
+              <w:tab w:val="right" w:leader="dot" w:pos="9404"/>
             </w:tabs>
             <w:rPr>
               <w:rFonts w:eastAsiaTheme="minorEastAsia" w:cstheme="minorBidi"/>
@@ -1023,47 +1061,55 @@
           <w:r>
             <w:rPr>
               <w:rFonts w:ascii="Arial" w:hAnsi="Arial" w:cs="Arial"/>
+              <w:b w:val="0"/>
               <w:noProof/>
             </w:rPr>
             <w:t>Non-Functional Requirements</w:t>
           </w:r>
           <w:r>
             <w:rPr>
+              <w:b w:val="0"/>
               <w:noProof/>
             </w:rPr>
             <w:tab/>
           </w:r>
           <w:r>
             <w:rPr>
+              <w:b w:val="0"/>
               <w:noProof/>
             </w:rPr>
             <w:fldChar w:fldCharType="begin"/>
           </w:r>
           <w:r>
             <w:rPr>
-              <w:noProof/>
-            </w:rPr>
-            <w:instrText xml:space="preserve"> PAGEREF _Toc323413269 \h </w:instrText>
-          </w:r>
-          <w:r>
-            <w:rPr>
-              <w:noProof/>
-            </w:rPr>
-          </w:r>
-          <w:r>
-            <w:rPr>
+              <w:b w:val="0"/>
+              <w:noProof/>
+            </w:rPr>
+            <w:instrText xml:space="preserve"> PAGEREF _Toc323462362 \h </w:instrText>
+          </w:r>
+          <w:r>
+            <w:rPr>
+              <w:b w:val="0"/>
+              <w:noProof/>
+            </w:rPr>
+          </w:r>
+          <w:r>
+            <w:rPr>
+              <w:b w:val="0"/>
               <w:noProof/>
             </w:rPr>
             <w:fldChar w:fldCharType="separate"/>
           </w:r>
           <w:r>
             <w:rPr>
-              <w:noProof/>
-            </w:rPr>
-            <w:t>11</w:t>
-          </w:r>
-          <w:r>
-            <w:rPr>
+              <w:b w:val="0"/>
+              <w:noProof/>
+            </w:rPr>
+            <w:t>12</w:t>
+          </w:r>
+          <w:r>
+            <w:rPr>
+              <w:b w:val="0"/>
               <w:noProof/>
             </w:rPr>
             <w:fldChar w:fldCharType="end"/>
@@ -1073,7 +1119,7 @@
           <w:pPr>
             <w:pStyle w:val="TOC2"/>
             <w:tabs>
-              <w:tab w:val="right" w:leader="dot" w:pos="9638"/>
+              <w:tab w:val="right" w:leader="dot" w:pos="9404"/>
             </w:tabs>
             <w:rPr>
               <w:rFonts w:eastAsiaTheme="minorEastAsia" w:cstheme="minorBidi"/>
@@ -1088,47 +1134,55 @@
           <w:r>
             <w:rPr>
               <w:rFonts w:ascii="Arial" w:hAnsi="Arial" w:cs="Arial"/>
+              <w:b w:val="0"/>
               <w:noProof/>
             </w:rPr>
             <w:t>Performance Requirements</w:t>
           </w:r>
           <w:r>
             <w:rPr>
+              <w:b w:val="0"/>
               <w:noProof/>
             </w:rPr>
             <w:tab/>
           </w:r>
           <w:r>
             <w:rPr>
+              <w:b w:val="0"/>
               <w:noProof/>
             </w:rPr>
             <w:fldChar w:fldCharType="begin"/>
           </w:r>
           <w:r>
             <w:rPr>
-              <w:noProof/>
-            </w:rPr>
-            <w:instrText xml:space="preserve"> PAGEREF _Toc323413270 \h </w:instrText>
-          </w:r>
-          <w:r>
-            <w:rPr>
-              <w:noProof/>
-            </w:rPr>
-          </w:r>
-          <w:r>
-            <w:rPr>
+              <w:b w:val="0"/>
+              <w:noProof/>
+            </w:rPr>
+            <w:instrText xml:space="preserve"> PAGEREF _Toc323462363 \h </w:instrText>
+          </w:r>
+          <w:r>
+            <w:rPr>
+              <w:b w:val="0"/>
+              <w:noProof/>
+            </w:rPr>
+          </w:r>
+          <w:r>
+            <w:rPr>
+              <w:b w:val="0"/>
               <w:noProof/>
             </w:rPr>
             <w:fldChar w:fldCharType="separate"/>
           </w:r>
           <w:r>
             <w:rPr>
-              <w:noProof/>
-            </w:rPr>
-            <w:t>11</w:t>
-          </w:r>
-          <w:r>
-            <w:rPr>
+              <w:b w:val="0"/>
+              <w:noProof/>
+            </w:rPr>
+            <w:t>12</w:t>
+          </w:r>
+          <w:r>
+            <w:rPr>
+              <w:b w:val="0"/>
               <w:noProof/>
             </w:rPr>
             <w:fldChar w:fldCharType="end"/>
@@ -1138,7 +1192,7 @@
           <w:pPr>
             <w:pStyle w:val="TOC2"/>
             <w:tabs>
-              <w:tab w:val="right" w:leader="dot" w:pos="9638"/>
+              <w:tab w:val="right" w:leader="dot" w:pos="9404"/>
             </w:tabs>
             <w:rPr>
               <w:rFonts w:eastAsiaTheme="minorEastAsia" w:cstheme="minorBidi"/>
@@ -1153,47 +1207,55 @@
           <w:r>
             <w:rPr>
               <w:rFonts w:ascii="Arial" w:hAnsi="Arial" w:cs="Arial"/>
+              <w:b w:val="0"/>
               <w:noProof/>
             </w:rPr>
             <w:t>Security Requirements</w:t>
           </w:r>
           <w:r>
             <w:rPr>
+              <w:b w:val="0"/>
               <w:noProof/>
             </w:rPr>
             <w:tab/>
           </w:r>
           <w:r>
             <w:rPr>
+              <w:b w:val="0"/>
               <w:noProof/>
             </w:rPr>
             <w:fldChar w:fldCharType="begin"/>
           </w:r>
           <w:r>
             <w:rPr>
-              <w:noProof/>
-            </w:rPr>
-            <w:instrText xml:space="preserve"> PAGEREF _Toc323413271 \h </w:instrText>
-          </w:r>
-          <w:r>
-            <w:rPr>
-              <w:noProof/>
-            </w:rPr>
-          </w:r>
-          <w:r>
-            <w:rPr>
+              <w:b w:val="0"/>
+              <w:noProof/>
+            </w:rPr>
+            <w:instrText xml:space="preserve"> PAGEREF _Toc323462364 \h </w:instrText>
+          </w:r>
+          <w:r>
+            <w:rPr>
+              <w:b w:val="0"/>
+              <w:noProof/>
+            </w:rPr>
+          </w:r>
+          <w:r>
+            <w:rPr>
+              <w:b w:val="0"/>
               <w:noProof/>
             </w:rPr>
             <w:fldChar w:fldCharType="separate"/>
           </w:r>
           <w:r>
             <w:rPr>
-              <w:noProof/>
-            </w:rPr>
-            <w:t>11</w:t>
-          </w:r>
-          <w:r>
-            <w:rPr>
+              <w:b w:val="0"/>
+              <w:noProof/>
+            </w:rPr>
+            <w:t>12</w:t>
+          </w:r>
+          <w:r>
+            <w:rPr>
+              <w:b w:val="0"/>
               <w:noProof/>
             </w:rPr>
             <w:fldChar w:fldCharType="end"/>
@@ -1203,7 +1265,7 @@
           <w:pPr>
             <w:pStyle w:val="TOC2"/>
             <w:tabs>
-              <w:tab w:val="right" w:leader="dot" w:pos="9638"/>
+              <w:tab w:val="right" w:leader="dot" w:pos="9404"/>
             </w:tabs>
             <w:rPr>
               <w:rFonts w:eastAsiaTheme="minorEastAsia" w:cstheme="minorBidi"/>
@@ -1218,47 +1280,55 @@
           <w:r>
             <w:rPr>
               <w:rFonts w:ascii="Arial" w:hAnsi="Arial" w:cs="Arial"/>
+              <w:b w:val="0"/>
               <w:noProof/>
             </w:rPr>
             <w:t>Software Quality Attributes</w:t>
           </w:r>
           <w:r>
             <w:rPr>
+              <w:b w:val="0"/>
               <w:noProof/>
             </w:rPr>
             <w:tab/>
           </w:r>
           <w:r>
             <w:rPr>
+              <w:b w:val="0"/>
               <w:noProof/>
             </w:rPr>
             <w:fldChar w:fldCharType="begin"/>
           </w:r>
           <w:r>
             <w:rPr>
-              <w:noProof/>
-            </w:rPr>
-            <w:instrText xml:space="preserve"> PAGEREF _Toc323413272 \h </w:instrText>
-          </w:r>
-          <w:r>
-            <w:rPr>
-              <w:noProof/>
-            </w:rPr>
-          </w:r>
-          <w:r>
-            <w:rPr>
+              <w:b w:val="0"/>
+              <w:noProof/>
+            </w:rPr>
+            <w:instrText xml:space="preserve"> PAGEREF _Toc323462365 \h </w:instrText>
+          </w:r>
+          <w:r>
+            <w:rPr>
+              <w:b w:val="0"/>
+              <w:noProof/>
+            </w:rPr>
+          </w:r>
+          <w:r>
+            <w:rPr>
+              <w:b w:val="0"/>
               <w:noProof/>
             </w:rPr>
             <w:fldChar w:fldCharType="separate"/>
           </w:r>
           <w:r>
             <w:rPr>
-              <w:noProof/>
-            </w:rPr>
-            <w:t>11</w:t>
-          </w:r>
-          <w:r>
-            <w:rPr>
+              <w:b w:val="0"/>
+              <w:noProof/>
+            </w:rPr>
+            <w:t>12</w:t>
+          </w:r>
+          <w:r>
+            <w:rPr>
+              <w:b w:val="0"/>
               <w:noProof/>
             </w:rPr>
             <w:fldChar w:fldCharType="end"/>
@@ -1268,7 +1338,7 @@
           <w:pPr>
             <w:pStyle w:val="TOC2"/>
             <w:tabs>
-              <w:tab w:val="right" w:leader="dot" w:pos="9638"/>
+              <w:tab w:val="right" w:leader="dot" w:pos="9404"/>
             </w:tabs>
             <w:rPr>
               <w:rFonts w:eastAsiaTheme="minorEastAsia" w:cstheme="minorBidi"/>
@@ -1283,47 +1353,55 @@
           <w:r>
             <w:rPr>
               <w:rFonts w:ascii="Arial" w:hAnsi="Arial" w:cs="Arial"/>
+              <w:b w:val="0"/>
               <w:noProof/>
             </w:rPr>
             <w:t>Business Rules</w:t>
           </w:r>
           <w:r>
             <w:rPr>
+              <w:b w:val="0"/>
               <w:noProof/>
             </w:rPr>
             <w:tab/>
           </w:r>
           <w:r>
             <w:rPr>
+              <w:b w:val="0"/>
               <w:noProof/>
             </w:rPr>
             <w:fldChar w:fldCharType="begin"/>
           </w:r>
           <w:r>
             <w:rPr>
-              <w:noProof/>
-            </w:rPr>
-            <w:instrText xml:space="preserve"> PAGEREF _Toc323413273 \h </w:instrText>
-          </w:r>
-          <w:r>
-            <w:rPr>
-              <w:noProof/>
-            </w:rPr>
-          </w:r>
-          <w:r>
-            <w:rPr>
+              <w:b w:val="0"/>
+              <w:noProof/>
+            </w:rPr>
+            <w:instrText xml:space="preserve"> PAGEREF _Toc323462366 \h </w:instrText>
+          </w:r>
+          <w:r>
+            <w:rPr>
+              <w:b w:val="0"/>
+              <w:noProof/>
+            </w:rPr>
+          </w:r>
+          <w:r>
+            <w:rPr>
+              <w:b w:val="0"/>
               <w:noProof/>
             </w:rPr>
             <w:fldChar w:fldCharType="separate"/>
           </w:r>
           <w:r>
             <w:rPr>
-              <w:noProof/>
-            </w:rPr>
-            <w:t>11</w:t>
-          </w:r>
-          <w:r>
-            <w:rPr>
+              <w:b w:val="0"/>
+              <w:noProof/>
+            </w:rPr>
+            <w:t>12</w:t>
+          </w:r>
+          <w:r>
+            <w:rPr>
+              <w:b w:val="0"/>
               <w:noProof/>
             </w:rPr>
             <w:fldChar w:fldCharType="end"/>
@@ -1333,7 +1411,7 @@
           <w:pPr>
             <w:pStyle w:val="TOC2"/>
             <w:tabs>
-              <w:tab w:val="right" w:leader="dot" w:pos="9638"/>
+              <w:tab w:val="right" w:leader="dot" w:pos="9404"/>
             </w:tabs>
             <w:rPr>
               <w:rFonts w:eastAsiaTheme="minorEastAsia" w:cstheme="minorBidi"/>
@@ -1348,6 +1426,7 @@
           <w:r>
             <w:rPr>
               <w:rFonts w:ascii="Arial" w:hAnsi="Arial" w:cs="Arial"/>
+              <w:b w:val="0"/>
               <w:noProof/>
             </w:rPr>
             <w:t>Software Interfaces</w:t>
@@ -1368,7 +1447,7 @@
             <w:rPr>
               <w:noProof/>
             </w:rPr>
-            <w:instrText xml:space="preserve"> PAGEREF _Toc323413274 \h </w:instrText>
+            <w:instrText xml:space="preserve"> PAGEREF _Toc323462367 \h </w:instrText>
           </w:r>
           <w:r>
             <w:rPr>
@@ -1385,44 +1464,12 @@
             <w:rPr>
               <w:noProof/>
             </w:rPr>
-            <w:t>12</w:t>
-          </w:r>
-          <w:r>
-            <w:rPr>
-              <w:noProof/>
-            </w:rPr>
-            <w:fldChar w:fldCharType="end"/>
-          </w:r>
-        </w:p>
-        <w:p>
-          <w:pPr>
-            <w:pStyle w:val="TOC1"/>
-            <w:rPr>
-              <w:rFonts w:asciiTheme="minorHAnsi" w:eastAsiaTheme="minorEastAsia" w:hAnsiTheme="minorHAnsi" w:cstheme="minorBidi"/>
-              <w:b w:val="0"/>
-              <w:color w:val="auto"/>
-              <w:lang w:eastAsia="ja-JP"/>
-            </w:rPr>
-          </w:pPr>
-          <w:r>
-            <w:t>VII. System Model</w:t>
-          </w:r>
-          <w:r>
-            <w:tab/>
-          </w:r>
-          <w:r>
-            <w:fldChar w:fldCharType="begin"/>
-          </w:r>
-          <w:r>
-            <w:instrText xml:space="preserve"> PAGEREF _Toc323413275 \h </w:instrText>
-          </w:r>
-          <w:r>
-            <w:fldChar w:fldCharType="separate"/>
-          </w:r>
-          <w:r>
             <w:t>13</w:t>
           </w:r>
           <w:r>
+            <w:rPr>
+              <w:noProof/>
+            </w:rPr>
             <w:fldChar w:fldCharType="end"/>
           </w:r>
         </w:p>
@@ -1430,7 +1477,7 @@
           <w:pPr>
             <w:pStyle w:val="TOC1"/>
             <w:tabs>
-              <w:tab w:val="left" w:pos="667"/>
+              <w:tab w:val="left" w:pos="600"/>
             </w:tabs>
             <w:rPr>
               <w:rFonts w:asciiTheme="minorHAnsi" w:eastAsiaTheme="minorEastAsia" w:hAnsiTheme="minorHAnsi" w:cstheme="minorBidi"/>
@@ -1440,7 +1487,7 @@
             </w:rPr>
           </w:pPr>
           <w:r>
-            <w:t>VIII.</w:t>
+            <w:t>VII.</w:t>
           </w:r>
           <w:r>
             <w:rPr>
@@ -1452,7 +1499,7 @@
             <w:tab/>
           </w:r>
           <w:r>
-            <w:t>Design</w:t>
+            <w:t>System Model</w:t>
           </w:r>
           <w:r>
             <w:tab/>
@@ -1461,13 +1508,13 @@
             <w:fldChar w:fldCharType="begin"/>
           </w:r>
           <w:r>
-            <w:instrText xml:space="preserve"> PAGEREF _Toc323413276 \h </w:instrText>
+            <w:instrText xml:space="preserve"> PAGEREF _Toc323462368 \h </w:instrText>
           </w:r>
           <w:r>
             <w:fldChar w:fldCharType="separate"/>
           </w:r>
           <w:r>
-            <w:t>13</w:t>
+            <w:t>14</w:t>
           </w:r>
           <w:r>
             <w:fldChar w:fldCharType="end"/>
@@ -1475,13 +1522,12 @@
         </w:p>
         <w:p>
           <w:pPr>
-            <w:pStyle w:val="TOC2"/>
+            <w:pStyle w:val="TOC3"/>
             <w:tabs>
-              <w:tab w:val="right" w:leader="dot" w:pos="9638"/>
+              <w:tab w:val="right" w:leader="dot" w:pos="9404"/>
             </w:tabs>
             <w:rPr>
               <w:rFonts w:eastAsiaTheme="minorEastAsia" w:cstheme="minorBidi"/>
-              <w:b w:val="0"/>
               <w:noProof/>
               <w:color w:val="auto"/>
               <w:sz w:val="24"/>
@@ -1491,10 +1537,10 @@
           </w:pPr>
           <w:r>
             <w:rPr>
-              <w:rFonts w:ascii="Arial" w:hAnsi="Arial" w:cs="Arial"/>
-              <w:noProof/>
-            </w:rPr>
-            <w:t>Design Goal</w:t>
+              <w:noProof/>
+              <w:highlight w:val="white"/>
+            </w:rPr>
+            <w:t>User</w:t>
           </w:r>
           <w:r>
             <w:rPr>
@@ -1512,7 +1558,7 @@
             <w:rPr>
               <w:noProof/>
             </w:rPr>
-            <w:instrText xml:space="preserve"> PAGEREF _Toc323413277 \h </w:instrText>
+            <w:instrText xml:space="preserve"> PAGEREF _Toc323462369 \h </w:instrText>
           </w:r>
           <w:r>
             <w:rPr>
@@ -1529,7 +1575,7 @@
             <w:rPr>
               <w:noProof/>
             </w:rPr>
-            <w:t>13</w:t>
+            <w:t>14</w:t>
           </w:r>
           <w:r>
             <w:rPr>
@@ -1540,13 +1586,12 @@
         </w:p>
         <w:p>
           <w:pPr>
-            <w:pStyle w:val="TOC2"/>
+            <w:pStyle w:val="TOC3"/>
             <w:tabs>
-              <w:tab w:val="right" w:leader="dot" w:pos="9638"/>
+              <w:tab w:val="right" w:leader="dot" w:pos="9404"/>
             </w:tabs>
             <w:rPr>
               <w:rFonts w:eastAsiaTheme="minorEastAsia" w:cstheme="minorBidi"/>
-              <w:b w:val="0"/>
               <w:noProof/>
               <w:color w:val="auto"/>
               <w:sz w:val="24"/>
@@ -1556,10 +1601,10 @@
           </w:pPr>
           <w:r>
             <w:rPr>
-              <w:rFonts w:ascii="Arial" w:hAnsi="Arial" w:cs="Arial"/>
-              <w:noProof/>
-            </w:rPr>
-            <w:t>User Interface</w:t>
+              <w:noProof/>
+              <w:highlight w:val="white"/>
+            </w:rPr>
+            <w:t>Admin</w:t>
           </w:r>
           <w:r>
             <w:rPr>
@@ -1577,7 +1622,7 @@
             <w:rPr>
               <w:noProof/>
             </w:rPr>
-            <w:instrText xml:space="preserve"> PAGEREF _Toc323413278 \h </w:instrText>
+            <w:instrText xml:space="preserve"> PAGEREF _Toc323462370 \h </w:instrText>
           </w:r>
           <w:r>
             <w:rPr>
@@ -1594,7 +1639,7 @@
             <w:rPr>
               <w:noProof/>
             </w:rPr>
-            <w:t>13</w:t>
+            <w:t>15</w:t>
           </w:r>
           <w:r>
             <w:rPr>
@@ -1605,13 +1650,12 @@
         </w:p>
         <w:p>
           <w:pPr>
-            <w:pStyle w:val="TOC2"/>
+            <w:pStyle w:val="TOC3"/>
             <w:tabs>
-              <w:tab w:val="right" w:leader="dot" w:pos="9638"/>
+              <w:tab w:val="right" w:leader="dot" w:pos="9404"/>
             </w:tabs>
             <w:rPr>
               <w:rFonts w:eastAsiaTheme="minorEastAsia" w:cstheme="minorBidi"/>
-              <w:b w:val="0"/>
               <w:noProof/>
               <w:color w:val="auto"/>
               <w:sz w:val="24"/>
@@ -1621,10 +1665,331 @@
           </w:pPr>
           <w:r>
             <w:rPr>
+              <w:noProof/>
+              <w:highlight w:val="white"/>
+            </w:rPr>
+            <w:t>Teacher</w:t>
+          </w:r>
+          <w:r>
+            <w:rPr>
+              <w:noProof/>
+            </w:rPr>
+            <w:tab/>
+          </w:r>
+          <w:r>
+            <w:rPr>
+              <w:noProof/>
+            </w:rPr>
+            <w:fldChar w:fldCharType="begin"/>
+          </w:r>
+          <w:r>
+            <w:rPr>
+              <w:noProof/>
+            </w:rPr>
+            <w:instrText xml:space="preserve"> PAGEREF _Toc323462371 \h </w:instrText>
+          </w:r>
+          <w:r>
+            <w:rPr>
+              <w:noProof/>
+            </w:rPr>
+          </w:r>
+          <w:r>
+            <w:rPr>
+              <w:noProof/>
+            </w:rPr>
+            <w:fldChar w:fldCharType="separate"/>
+          </w:r>
+          <w:r>
+            <w:rPr>
+              <w:noProof/>
+            </w:rPr>
+            <w:t>15</w:t>
+          </w:r>
+          <w:r>
+            <w:rPr>
+              <w:noProof/>
+            </w:rPr>
+            <w:fldChar w:fldCharType="end"/>
+          </w:r>
+        </w:p>
+        <w:p>
+          <w:pPr>
+            <w:pStyle w:val="TOC3"/>
+            <w:tabs>
+              <w:tab w:val="right" w:leader="dot" w:pos="9404"/>
+            </w:tabs>
+            <w:rPr>
+              <w:rFonts w:eastAsiaTheme="minorEastAsia" w:cstheme="minorBidi"/>
+              <w:noProof/>
+              <w:color w:val="auto"/>
+              <w:sz w:val="24"/>
+              <w:szCs w:val="24"/>
+              <w:lang w:eastAsia="ja-JP"/>
+            </w:rPr>
+          </w:pPr>
+          <w:r>
+            <w:rPr>
+              <w:noProof/>
+              <w:highlight w:val="white"/>
+            </w:rPr>
+            <w:t>Student</w:t>
+          </w:r>
+          <w:r>
+            <w:rPr>
+              <w:noProof/>
+            </w:rPr>
+            <w:tab/>
+          </w:r>
+          <w:r>
+            <w:rPr>
+              <w:noProof/>
+            </w:rPr>
+            <w:fldChar w:fldCharType="begin"/>
+          </w:r>
+          <w:r>
+            <w:rPr>
+              <w:noProof/>
+            </w:rPr>
+            <w:instrText xml:space="preserve"> PAGEREF _Toc323462372 \h </w:instrText>
+          </w:r>
+          <w:r>
+            <w:rPr>
+              <w:noProof/>
+            </w:rPr>
+          </w:r>
+          <w:r>
+            <w:rPr>
+              <w:noProof/>
+            </w:rPr>
+            <w:fldChar w:fldCharType="separate"/>
+          </w:r>
+          <w:r>
+            <w:rPr>
+              <w:noProof/>
+            </w:rPr>
+            <w:t>16</w:t>
+          </w:r>
+          <w:r>
+            <w:rPr>
+              <w:noProof/>
+            </w:rPr>
+            <w:fldChar w:fldCharType="end"/>
+          </w:r>
+        </w:p>
+        <w:p>
+          <w:pPr>
+            <w:pStyle w:val="TOC3"/>
+            <w:tabs>
+              <w:tab w:val="right" w:leader="dot" w:pos="9404"/>
+            </w:tabs>
+            <w:rPr>
+              <w:rFonts w:eastAsiaTheme="minorEastAsia" w:cstheme="minorBidi"/>
+              <w:noProof/>
+              <w:color w:val="auto"/>
+              <w:sz w:val="24"/>
+              <w:szCs w:val="24"/>
+              <w:lang w:eastAsia="ja-JP"/>
+            </w:rPr>
+          </w:pPr>
+          <w:r>
+            <w:rPr>
+              <w:noProof/>
+              <w:highlight w:val="white"/>
+            </w:rPr>
+            <w:t>Class</w:t>
+          </w:r>
+          <w:r>
+            <w:rPr>
+              <w:noProof/>
+            </w:rPr>
+            <w:tab/>
+          </w:r>
+          <w:r>
+            <w:rPr>
+              <w:noProof/>
+            </w:rPr>
+            <w:fldChar w:fldCharType="begin"/>
+          </w:r>
+          <w:r>
+            <w:rPr>
+              <w:noProof/>
+            </w:rPr>
+            <w:instrText xml:space="preserve"> PAGEREF _Toc323462373 \h </w:instrText>
+          </w:r>
+          <w:r>
+            <w:rPr>
+              <w:noProof/>
+            </w:rPr>
+          </w:r>
+          <w:r>
+            <w:rPr>
+              <w:noProof/>
+            </w:rPr>
+            <w:fldChar w:fldCharType="separate"/>
+          </w:r>
+          <w:r>
+            <w:rPr>
+              <w:noProof/>
+            </w:rPr>
+            <w:t>18</w:t>
+          </w:r>
+          <w:r>
+            <w:rPr>
+              <w:noProof/>
+            </w:rPr>
+            <w:fldChar w:fldCharType="end"/>
+          </w:r>
+        </w:p>
+        <w:p>
+          <w:pPr>
+            <w:pStyle w:val="TOC3"/>
+            <w:tabs>
+              <w:tab w:val="right" w:leader="dot" w:pos="9404"/>
+            </w:tabs>
+            <w:rPr>
+              <w:rFonts w:eastAsiaTheme="minorEastAsia" w:cstheme="minorBidi"/>
+              <w:noProof/>
+              <w:color w:val="auto"/>
+              <w:sz w:val="24"/>
+              <w:szCs w:val="24"/>
+              <w:lang w:eastAsia="ja-JP"/>
+            </w:rPr>
+          </w:pPr>
+          <w:r>
+            <w:rPr>
+              <w:noProof/>
+              <w:highlight w:val="white"/>
+            </w:rPr>
+            <w:t>Worksheet</w:t>
+          </w:r>
+          <w:r>
+            <w:rPr>
+              <w:noProof/>
+            </w:rPr>
+            <w:tab/>
+          </w:r>
+          <w:r>
+            <w:rPr>
+              <w:noProof/>
+            </w:rPr>
+            <w:fldChar w:fldCharType="begin"/>
+          </w:r>
+          <w:r>
+            <w:rPr>
+              <w:noProof/>
+            </w:rPr>
+            <w:instrText xml:space="preserve"> PAGEREF _Toc323462374 \h </w:instrText>
+          </w:r>
+          <w:r>
+            <w:rPr>
+              <w:noProof/>
+            </w:rPr>
+          </w:r>
+          <w:r>
+            <w:rPr>
+              <w:noProof/>
+            </w:rPr>
+            <w:fldChar w:fldCharType="separate"/>
+          </w:r>
+          <w:r>
+            <w:rPr>
+              <w:noProof/>
+            </w:rPr>
+            <w:t>18</w:t>
+          </w:r>
+          <w:r>
+            <w:rPr>
+              <w:noProof/>
+            </w:rPr>
+            <w:fldChar w:fldCharType="end"/>
+          </w:r>
+        </w:p>
+        <w:p>
+          <w:pPr>
+            <w:pStyle w:val="TOC3"/>
+            <w:tabs>
+              <w:tab w:val="right" w:leader="dot" w:pos="9404"/>
+            </w:tabs>
+            <w:rPr>
+              <w:rFonts w:eastAsiaTheme="minorEastAsia" w:cstheme="minorBidi"/>
+              <w:noProof/>
+              <w:color w:val="auto"/>
+              <w:sz w:val="24"/>
+              <w:szCs w:val="24"/>
+              <w:lang w:eastAsia="ja-JP"/>
+            </w:rPr>
+          </w:pPr>
+          <w:r>
+            <w:rPr>
+              <w:noProof/>
+              <w:highlight w:val="white"/>
+            </w:rPr>
+            <w:t>Difficulty</w:t>
+          </w:r>
+          <w:r>
+            <w:rPr>
+              <w:noProof/>
+            </w:rPr>
+            <w:tab/>
+          </w:r>
+          <w:r>
+            <w:rPr>
+              <w:noProof/>
+            </w:rPr>
+            <w:fldChar w:fldCharType="begin"/>
+          </w:r>
+          <w:r>
+            <w:rPr>
+              <w:noProof/>
+            </w:rPr>
+            <w:instrText xml:space="preserve"> PAGEREF _Toc323462375 \h </w:instrText>
+          </w:r>
+          <w:r>
+            <w:rPr>
+              <w:noProof/>
+            </w:rPr>
+          </w:r>
+          <w:r>
+            <w:rPr>
+              <w:noProof/>
+            </w:rPr>
+            <w:fldChar w:fldCharType="separate"/>
+          </w:r>
+          <w:r>
+            <w:rPr>
+              <w:noProof/>
+            </w:rPr>
+            <w:t>19</w:t>
+          </w:r>
+          <w:r>
+            <w:rPr>
+              <w:noProof/>
+            </w:rPr>
+            <w:fldChar w:fldCharType="end"/>
+          </w:r>
+        </w:p>
+        <w:p>
+          <w:pPr>
+            <w:pStyle w:val="TOC3"/>
+            <w:tabs>
+              <w:tab w:val="right" w:leader="dot" w:pos="9404"/>
+            </w:tabs>
+            <w:rPr>
+              <w:rFonts w:eastAsiaTheme="minorEastAsia" w:cstheme="minorBidi"/>
+              <w:noProof/>
+              <w:color w:val="auto"/>
+              <w:sz w:val="24"/>
+              <w:szCs w:val="24"/>
+              <w:lang w:eastAsia="ja-JP"/>
+            </w:rPr>
+          </w:pPr>
+          <w:r>
+            <w:rPr>
               <w:rFonts w:ascii="Arial" w:hAnsi="Arial" w:cs="Arial"/>
               <w:noProof/>
-            </w:rPr>
-            <w:t>System Service</w:t>
+              <w:highlight w:val="white"/>
+            </w:rPr>
+            <w:t>FractionGenerator (FNG)</w:t>
           </w:r>
           <w:r>
             <w:rPr>
@@ -1642,7 +2007,7 @@
             <w:rPr>
               <w:noProof/>
             </w:rPr>
-            <w:instrText xml:space="preserve"> PAGEREF _Toc323413279 \h </w:instrText>
+            <w:instrText xml:space="preserve"> PAGEREF _Toc323462376 \h </w:instrText>
           </w:r>
           <w:r>
             <w:rPr>
@@ -1659,7 +2024,202 @@
             <w:rPr>
               <w:noProof/>
             </w:rPr>
-            <w:t>13</w:t>
+            <w:t>20</w:t>
+          </w:r>
+          <w:r>
+            <w:rPr>
+              <w:noProof/>
+            </w:rPr>
+            <w:fldChar w:fldCharType="end"/>
+          </w:r>
+        </w:p>
+        <w:p>
+          <w:pPr>
+            <w:pStyle w:val="TOC3"/>
+            <w:tabs>
+              <w:tab w:val="right" w:leader="dot" w:pos="9404"/>
+            </w:tabs>
+            <w:rPr>
+              <w:rFonts w:eastAsiaTheme="minorEastAsia" w:cstheme="minorBidi"/>
+              <w:noProof/>
+              <w:color w:val="auto"/>
+              <w:sz w:val="24"/>
+              <w:szCs w:val="24"/>
+              <w:lang w:eastAsia="ja-JP"/>
+            </w:rPr>
+          </w:pPr>
+          <w:r>
+            <w:rPr>
+              <w:rFonts w:ascii="Arial" w:hAnsi="Arial" w:cs="Arial"/>
+              <w:noProof/>
+              <w:highlight w:val="white"/>
+            </w:rPr>
+            <w:t>Equation</w:t>
+          </w:r>
+          <w:r>
+            <w:rPr>
+              <w:noProof/>
+            </w:rPr>
+            <w:tab/>
+          </w:r>
+          <w:r>
+            <w:rPr>
+              <w:noProof/>
+            </w:rPr>
+            <w:fldChar w:fldCharType="begin"/>
+          </w:r>
+          <w:r>
+            <w:rPr>
+              <w:noProof/>
+            </w:rPr>
+            <w:instrText xml:space="preserve"> PAGEREF _Toc323462377 \h </w:instrText>
+          </w:r>
+          <w:r>
+            <w:rPr>
+              <w:noProof/>
+            </w:rPr>
+          </w:r>
+          <w:r>
+            <w:rPr>
+              <w:noProof/>
+            </w:rPr>
+            <w:fldChar w:fldCharType="separate"/>
+          </w:r>
+          <w:r>
+            <w:rPr>
+              <w:noProof/>
+            </w:rPr>
+            <w:t>21</w:t>
+          </w:r>
+          <w:r>
+            <w:rPr>
+              <w:noProof/>
+            </w:rPr>
+            <w:fldChar w:fldCharType="end"/>
+          </w:r>
+        </w:p>
+        <w:p>
+          <w:pPr>
+            <w:pStyle w:val="TOC3"/>
+            <w:tabs>
+              <w:tab w:val="right" w:leader="dot" w:pos="9404"/>
+            </w:tabs>
+            <w:rPr>
+              <w:rFonts w:eastAsiaTheme="minorEastAsia" w:cstheme="minorBidi"/>
+              <w:noProof/>
+              <w:color w:val="auto"/>
+              <w:sz w:val="24"/>
+              <w:szCs w:val="24"/>
+              <w:lang w:eastAsia="ja-JP"/>
+            </w:rPr>
+          </w:pPr>
+          <w:r>
+            <w:rPr>
+              <w:rFonts w:ascii="Arial" w:hAnsi="Arial" w:cs="Arial"/>
+              <w:noProof/>
+              <w:highlight w:val="white"/>
+            </w:rPr>
+            <w:t>Fraction</w:t>
+          </w:r>
+          <w:r>
+            <w:rPr>
+              <w:noProof/>
+            </w:rPr>
+            <w:tab/>
+          </w:r>
+          <w:r>
+            <w:rPr>
+              <w:noProof/>
+            </w:rPr>
+            <w:fldChar w:fldCharType="begin"/>
+          </w:r>
+          <w:r>
+            <w:rPr>
+              <w:noProof/>
+            </w:rPr>
+            <w:instrText xml:space="preserve"> PAGEREF _Toc323462378 \h </w:instrText>
+          </w:r>
+          <w:r>
+            <w:rPr>
+              <w:noProof/>
+            </w:rPr>
+          </w:r>
+          <w:r>
+            <w:rPr>
+              <w:noProof/>
+            </w:rPr>
+            <w:fldChar w:fldCharType="separate"/>
+          </w:r>
+          <w:r>
+            <w:rPr>
+              <w:noProof/>
+            </w:rPr>
+            <w:t>22</w:t>
+          </w:r>
+          <w:r>
+            <w:rPr>
+              <w:noProof/>
+            </w:rPr>
+            <w:fldChar w:fldCharType="end"/>
+          </w:r>
+        </w:p>
+        <w:p>
+          <w:pPr>
+            <w:pStyle w:val="TOC3"/>
+            <w:tabs>
+              <w:tab w:val="right" w:leader="dot" w:pos="9404"/>
+            </w:tabs>
+            <w:rPr>
+              <w:rFonts w:eastAsiaTheme="minorEastAsia" w:cstheme="minorBidi"/>
+              <w:noProof/>
+              <w:color w:val="auto"/>
+              <w:sz w:val="24"/>
+              <w:szCs w:val="24"/>
+              <w:lang w:eastAsia="ja-JP"/>
+            </w:rPr>
+          </w:pPr>
+          <w:r>
+            <w:rPr>
+              <w:rFonts w:ascii="Arial" w:hAnsi="Arial" w:cs="Arial"/>
+              <w:noProof/>
+              <w:highlight w:val="white"/>
+            </w:rPr>
+            <w:t>WS_Master</w:t>
+          </w:r>
+          <w:r>
+            <w:rPr>
+              <w:noProof/>
+            </w:rPr>
+            <w:tab/>
+          </w:r>
+          <w:r>
+            <w:rPr>
+              <w:noProof/>
+            </w:rPr>
+            <w:fldChar w:fldCharType="begin"/>
+          </w:r>
+          <w:r>
+            <w:rPr>
+              <w:noProof/>
+            </w:rPr>
+            <w:instrText xml:space="preserve"> PAGEREF _Toc323462379 \h </w:instrText>
+          </w:r>
+          <w:r>
+            <w:rPr>
+              <w:noProof/>
+            </w:rPr>
+          </w:r>
+          <w:r>
+            <w:rPr>
+              <w:noProof/>
+            </w:rPr>
+            <w:fldChar w:fldCharType="separate"/>
+          </w:r>
+          <w:r>
+            <w:rPr>
+              <w:noProof/>
+            </w:rPr>
+            <w:t>22</w:t>
           </w:r>
           <w:r>
             <w:rPr>
@@ -1694,7 +2254,7 @@
             <w:tab/>
           </w:r>
           <w:r>
-            <w:t>Test Plans</w:t>
+            <w:t>Design</w:t>
           </w:r>
           <w:r>
             <w:tab/>
@@ -1703,13 +2263,13 @@
             <w:fldChar w:fldCharType="begin"/>
           </w:r>
           <w:r>
-            <w:instrText xml:space="preserve"> PAGEREF _Toc323413280 \h </w:instrText>
+            <w:instrText xml:space="preserve"> PAGEREF _Toc323462380 \h </w:instrText>
           </w:r>
           <w:r>
             <w:fldChar w:fldCharType="separate"/>
           </w:r>
           <w:r>
-            <w:t>13</w:t>
+            <w:t>26</w:t>
           </w:r>
           <w:r>
             <w:fldChar w:fldCharType="end"/>
@@ -1719,7 +2279,7 @@
           <w:pPr>
             <w:pStyle w:val="TOC2"/>
             <w:tabs>
-              <w:tab w:val="right" w:leader="dot" w:pos="9638"/>
+              <w:tab w:val="right" w:leader="dot" w:pos="9404"/>
             </w:tabs>
             <w:rPr>
               <w:rFonts w:eastAsiaTheme="minorEastAsia" w:cstheme="minorBidi"/>
@@ -1734,47 +2294,55 @@
           <w:r>
             <w:rPr>
               <w:rFonts w:ascii="Arial" w:hAnsi="Arial" w:cs="Arial"/>
-              <w:noProof/>
-            </w:rPr>
-            <w:t>Testing Scenario</w:t>
-          </w:r>
-          <w:r>
-            <w:rPr>
+              <w:b w:val="0"/>
+              <w:noProof/>
+            </w:rPr>
+            <w:t>Design Goal</w:t>
+          </w:r>
+          <w:r>
+            <w:rPr>
+              <w:b w:val="0"/>
               <w:noProof/>
             </w:rPr>
             <w:tab/>
           </w:r>
           <w:r>
             <w:rPr>
+              <w:b w:val="0"/>
               <w:noProof/>
             </w:rPr>
             <w:fldChar w:fldCharType="begin"/>
           </w:r>
           <w:r>
             <w:rPr>
-              <w:noProof/>
-            </w:rPr>
-            <w:instrText xml:space="preserve"> PAGEREF _Toc323413281 \h </w:instrText>
-          </w:r>
-          <w:r>
-            <w:rPr>
-              <w:noProof/>
-            </w:rPr>
-          </w:r>
-          <w:r>
-            <w:rPr>
+              <w:b w:val="0"/>
+              <w:noProof/>
+            </w:rPr>
+            <w:instrText xml:space="preserve"> PAGEREF _Toc323462381 \h </w:instrText>
+          </w:r>
+          <w:r>
+            <w:rPr>
+              <w:b w:val="0"/>
+              <w:noProof/>
+            </w:rPr>
+          </w:r>
+          <w:r>
+            <w:rPr>
+              <w:b w:val="0"/>
               <w:noProof/>
             </w:rPr>
             <w:fldChar w:fldCharType="separate"/>
           </w:r>
           <w:r>
             <w:rPr>
-              <w:noProof/>
-            </w:rPr>
-            <w:t>13</w:t>
-          </w:r>
-          <w:r>
-            <w:rPr>
+              <w:b w:val="0"/>
+              <w:noProof/>
+            </w:rPr>
+            <w:t>26</w:t>
+          </w:r>
+          <w:r>
+            <w:rPr>
+              <w:b w:val="0"/>
               <w:noProof/>
             </w:rPr>
             <w:fldChar w:fldCharType="end"/>
@@ -1784,7 +2352,7 @@
           <w:pPr>
             <w:pStyle w:val="TOC2"/>
             <w:tabs>
-              <w:tab w:val="right" w:leader="dot" w:pos="9638"/>
+              <w:tab w:val="right" w:leader="dot" w:pos="9404"/>
             </w:tabs>
             <w:rPr>
               <w:rFonts w:eastAsiaTheme="minorEastAsia" w:cstheme="minorBidi"/>
@@ -1799,44 +2367,118 @@
           <w:r>
             <w:rPr>
               <w:rFonts w:ascii="Arial" w:hAnsi="Arial" w:cs="Arial"/>
-              <w:noProof/>
-            </w:rPr>
-            <w:t>Testing Schedule</w:t>
-          </w:r>
-          <w:r>
-            <w:rPr>
+              <w:b w:val="0"/>
+              <w:noProof/>
+            </w:rPr>
+            <w:t>User Interface</w:t>
+          </w:r>
+          <w:r>
+            <w:rPr>
+              <w:b w:val="0"/>
               <w:noProof/>
             </w:rPr>
             <w:tab/>
           </w:r>
           <w:r>
             <w:rPr>
+              <w:b w:val="0"/>
               <w:noProof/>
             </w:rPr>
             <w:fldChar w:fldCharType="begin"/>
           </w:r>
           <w:r>
             <w:rPr>
-              <w:noProof/>
-            </w:rPr>
-            <w:instrText xml:space="preserve"> PAGEREF _Toc323413282 \h </w:instrText>
-          </w:r>
-          <w:r>
-            <w:rPr>
-              <w:noProof/>
-            </w:rPr>
-          </w:r>
-          <w:r>
-            <w:rPr>
+              <w:b w:val="0"/>
+              <w:noProof/>
+            </w:rPr>
+            <w:instrText xml:space="preserve"> PAGEREF _Toc323462382 \h </w:instrText>
+          </w:r>
+          <w:r>
+            <w:rPr>
+              <w:b w:val="0"/>
+              <w:noProof/>
+            </w:rPr>
+          </w:r>
+          <w:r>
+            <w:rPr>
+              <w:b w:val="0"/>
               <w:noProof/>
             </w:rPr>
             <w:fldChar w:fldCharType="separate"/>
           </w:r>
           <w:r>
             <w:rPr>
-              <w:noProof/>
-            </w:rPr>
-            <w:t>13</w:t>
+              <w:b w:val="0"/>
+              <w:noProof/>
+            </w:rPr>
+            <w:t>26</w:t>
+          </w:r>
+          <w:r>
+            <w:rPr>
+              <w:b w:val="0"/>
+              <w:noProof/>
+            </w:rPr>
+            <w:fldChar w:fldCharType="end"/>
+          </w:r>
+        </w:p>
+        <w:p>
+          <w:pPr>
+            <w:pStyle w:val="TOC2"/>
+            <w:tabs>
+              <w:tab w:val="right" w:leader="dot" w:pos="9404"/>
+            </w:tabs>
+            <w:rPr>
+              <w:rFonts w:eastAsiaTheme="minorEastAsia" w:cstheme="minorBidi"/>
+              <w:b w:val="0"/>
+              <w:noProof/>
+              <w:color w:val="auto"/>
+              <w:sz w:val="24"/>
+              <w:szCs w:val="24"/>
+              <w:lang w:eastAsia="ja-JP"/>
+            </w:rPr>
+          </w:pPr>
+          <w:r>
+            <w:rPr>
+              <w:rFonts w:ascii="Arial" w:hAnsi="Arial" w:cs="Arial"/>
+              <w:b w:val="0"/>
+              <w:noProof/>
+            </w:rPr>
+            <w:t>System Service</w:t>
+          </w:r>
+          <w:r>
+            <w:rPr>
+              <w:noProof/>
+            </w:rPr>
+            <w:tab/>
+          </w:r>
+          <w:r>
+            <w:rPr>
+              <w:noProof/>
+            </w:rPr>
+            <w:fldChar w:fldCharType="begin"/>
+          </w:r>
+          <w:r>
+            <w:rPr>
+              <w:noProof/>
+            </w:rPr>
+            <w:instrText xml:space="preserve"> PAGEREF _Toc323462383 \h </w:instrText>
+          </w:r>
+          <w:r>
+            <w:rPr>
+              <w:noProof/>
+            </w:rPr>
+          </w:r>
+          <w:r>
+            <w:rPr>
+              <w:noProof/>
+            </w:rPr>
+            <w:fldChar w:fldCharType="separate"/>
+          </w:r>
+          <w:r>
+            <w:rPr>
+              <w:noProof/>
+            </w:rPr>
+            <w:t>28</w:t>
           </w:r>
           <w:r>
             <w:rPr>
@@ -1848,6 +2490,10 @@
         <w:p>
           <w:pPr>
             <w:pStyle w:val="TOC1"/>
+            <w:tabs>
+              <w:tab w:val="clear" w:pos="480"/>
+              <w:tab w:val="left" w:pos="467"/>
+            </w:tabs>
             <w:rPr>
               <w:rFonts w:asciiTheme="minorHAnsi" w:eastAsiaTheme="minorEastAsia" w:hAnsiTheme="minorHAnsi" w:cstheme="minorBidi"/>
               <w:b w:val="0"/>
@@ -1856,22 +2502,34 @@
             </w:rPr>
           </w:pPr>
           <w:r>
-            <w:t>References</w:t>
-          </w:r>
-          <w:r>
+            <w:t>X.</w:t>
+          </w:r>
+          <w:r>
+            <w:rPr>
+              <w:rFonts w:asciiTheme="minorHAnsi" w:eastAsiaTheme="minorEastAsia" w:hAnsiTheme="minorHAnsi" w:cstheme="minorBidi"/>
+              <w:b w:val="0"/>
+              <w:color w:val="auto"/>
+              <w:lang w:eastAsia="ja-JP"/>
+            </w:rPr>
             <w:tab/>
           </w:r>
           <w:r>
+            <w:t>Test Plans</w:t>
+          </w:r>
+          <w:r>
+            <w:tab/>
+          </w:r>
+          <w:r>
             <w:fldChar w:fldCharType="begin"/>
           </w:r>
           <w:r>
-            <w:instrText xml:space="preserve"> PAGEREF _Toc323413283 \h </w:instrText>
+            <w:instrText xml:space="preserve"> PAGEREF _Toc323462384 \h </w:instrText>
           </w:r>
           <w:r>
             <w:fldChar w:fldCharType="separate"/>
           </w:r>
           <w:r>
-            <w:t>14</w:t>
+            <w:t>28</w:t>
           </w:r>
           <w:r>
             <w:fldChar w:fldCharType="end"/>
@@ -1879,6 +2537,177 @@
         </w:p>
         <w:p>
           <w:pPr>
+            <w:pStyle w:val="TOC2"/>
+            <w:tabs>
+              <w:tab w:val="right" w:leader="dot" w:pos="9404"/>
+            </w:tabs>
+            <w:rPr>
+              <w:rFonts w:eastAsiaTheme="minorEastAsia" w:cstheme="minorBidi"/>
+              <w:b w:val="0"/>
+              <w:noProof/>
+              <w:color w:val="auto"/>
+              <w:sz w:val="24"/>
+              <w:szCs w:val="24"/>
+              <w:lang w:eastAsia="ja-JP"/>
+            </w:rPr>
+          </w:pPr>
+          <w:r>
+            <w:rPr>
+              <w:rFonts w:ascii="Arial" w:hAnsi="Arial" w:cs="Arial"/>
+              <w:b w:val="0"/>
+              <w:noProof/>
+            </w:rPr>
+            <w:t>Testing Scenario</w:t>
+          </w:r>
+          <w:r>
+            <w:rPr>
+              <w:b w:val="0"/>
+              <w:noProof/>
+            </w:rPr>
+            <w:tab/>
+          </w:r>
+          <w:r>
+            <w:rPr>
+              <w:b w:val="0"/>
+              <w:noProof/>
+            </w:rPr>
+            <w:fldChar w:fldCharType="begin"/>
+          </w:r>
+          <w:r>
+            <w:rPr>
+              <w:b w:val="0"/>
+              <w:noProof/>
+            </w:rPr>
+            <w:instrText xml:space="preserve"> PAGEREF _Toc323462385 \h </w:instrText>
+          </w:r>
+          <w:r>
+            <w:rPr>
+              <w:b w:val="0"/>
+              <w:noProof/>
+            </w:rPr>
+          </w:r>
+          <w:r>
+            <w:rPr>
+              <w:b w:val="0"/>
+              <w:noProof/>
+            </w:rPr>
+            <w:fldChar w:fldCharType="separate"/>
+          </w:r>
+          <w:r>
+            <w:rPr>
+              <w:b w:val="0"/>
+              <w:noProof/>
+            </w:rPr>
+            <w:t>28</w:t>
+          </w:r>
+          <w:r>
+            <w:rPr>
+              <w:b w:val="0"/>
+              <w:noProof/>
+            </w:rPr>
+            <w:fldChar w:fldCharType="end"/>
+          </w:r>
+        </w:p>
+        <w:p>
+          <w:pPr>
+            <w:pStyle w:val="TOC2"/>
+            <w:tabs>
+              <w:tab w:val="right" w:leader="dot" w:pos="9404"/>
+            </w:tabs>
+            <w:rPr>
+              <w:rFonts w:eastAsiaTheme="minorEastAsia" w:cstheme="minorBidi"/>
+              <w:b w:val="0"/>
+              <w:noProof/>
+              <w:color w:val="auto"/>
+              <w:sz w:val="24"/>
+              <w:szCs w:val="24"/>
+              <w:lang w:eastAsia="ja-JP"/>
+            </w:rPr>
+          </w:pPr>
+          <w:r>
+            <w:rPr>
+              <w:rFonts w:ascii="Arial" w:hAnsi="Arial" w:cs="Arial"/>
+              <w:b w:val="0"/>
+              <w:noProof/>
+            </w:rPr>
+            <w:t>Testing Schedule</w:t>
+          </w:r>
+          <w:r>
+            <w:rPr>
+              <w:noProof/>
+            </w:rPr>
+            <w:tab/>
+          </w:r>
+          <w:r>
+            <w:rPr>
+              <w:noProof/>
+            </w:rPr>
+            <w:fldChar w:fldCharType="begin"/>
+          </w:r>
+          <w:r>
+            <w:rPr>
+              <w:noProof/>
+            </w:rPr>
+            <w:instrText xml:space="preserve"> PAGEREF _Toc323462386 \h </w:instrText>
+          </w:r>
+          <w:r>
+            <w:rPr>
+              <w:noProof/>
+            </w:rPr>
+          </w:r>
+          <w:r>
+            <w:rPr>
+              <w:noProof/>
+            </w:rPr>
+            <w:fldChar w:fldCharType="separate"/>
+          </w:r>
+          <w:r>
+            <w:rPr>
+              <w:noProof/>
+            </w:rPr>
+            <w:t>29</w:t>
+          </w:r>
+          <w:r>
+            <w:rPr>
+              <w:noProof/>
+            </w:rPr>
+            <w:fldChar w:fldCharType="end"/>
+          </w:r>
+        </w:p>
+        <w:p>
+          <w:pPr>
+            <w:pStyle w:val="TOC1"/>
+            <w:rPr>
+              <w:rFonts w:asciiTheme="minorHAnsi" w:eastAsiaTheme="minorEastAsia" w:hAnsiTheme="minorHAnsi" w:cstheme="minorBidi"/>
+              <w:b w:val="0"/>
+              <w:color w:val="auto"/>
+              <w:lang w:eastAsia="ja-JP"/>
+            </w:rPr>
+          </w:pPr>
+          <w:r>
+            <w:t>References</w:t>
+          </w:r>
+          <w:r>
+            <w:tab/>
+          </w:r>
+          <w:r>
+            <w:fldChar w:fldCharType="begin"/>
+          </w:r>
+          <w:r>
+            <w:instrText xml:space="preserve"> PAGEREF _Toc323462387 \h </w:instrText>
+          </w:r>
+          <w:r>
+            <w:fldChar w:fldCharType="separate"/>
+          </w:r>
+          <w:r>
+            <w:t>31</w:t>
+          </w:r>
+          <w:r>
+            <w:fldChar w:fldCharType="end"/>
+          </w:r>
+        </w:p>
+        <w:p>
+          <w:pPr>
             <w:rPr>
               <w:b/>
               <w:bCs/>
@@ -1897,8 +2726,8 @@
         </w:p>
       </w:sdtContent>
     </w:sdt>
-    <w:bookmarkStart w:id="1" w:name="h.gjdgxs" w:colFirst="0" w:colLast="0" w:displacedByCustomXml="prev"/>
-    <w:bookmarkEnd w:id="1" w:displacedByCustomXml="prev"/>
+    <w:bookmarkStart w:id="2" w:name="h.gjdgxs" w:colFirst="0" w:colLast="0" w:displacedByCustomXml="prev"/>
+    <w:bookmarkEnd w:id="2" w:displacedByCustomXml="prev"/>
     <w:p>
       <w:pPr>
         <w:rPr>
@@ -1906,27 +2735,19 @@
           <w:b/>
         </w:rPr>
       </w:pPr>
-      <w:r>
-        <w:rPr>
-          <w:rFonts w:ascii="Arial" w:hAnsi="Arial" w:cs="Arial"/>
-          <w:b/>
-        </w:rPr>
-        <w:br w:type="page"/>
-      </w:r>
     </w:p>
     <w:p>
       <w:pPr>
         <w:pStyle w:val="Heading1"/>
       </w:pPr>
-      <w:bookmarkStart w:id="2" w:name="_Toc323413256"/>
-      <w:r>
-        <w:lastRenderedPageBreak/>
+      <w:bookmarkStart w:id="3" w:name="_Toc323462349"/>
+      <w:r>
         <w:t>I.  Change</w:t>
       </w:r>
       <w:r>
         <w:t xml:space="preserve"> History</w:t>
       </w:r>
-      <w:bookmarkEnd w:id="2"/>
+      <w:bookmarkEnd w:id="3"/>
     </w:p>
     <w:tbl>
       <w:tblPr>
@@ -2569,16 +3390,16 @@
       <w:pPr>
         <w:pStyle w:val="Heading1"/>
       </w:pPr>
-      <w:bookmarkStart w:id="3" w:name="h.gstvxy8g7dec" w:colFirst="0" w:colLast="0"/>
-      <w:bookmarkStart w:id="4" w:name="_Toc323413257"/>
-      <w:bookmarkEnd w:id="3"/>
+      <w:bookmarkStart w:id="4" w:name="h.gstvxy8g7dec" w:colFirst="0" w:colLast="0"/>
+      <w:bookmarkStart w:id="5" w:name="_Toc323462350"/>
+      <w:bookmarkEnd w:id="4"/>
       <w:r>
         <w:t xml:space="preserve">II. </w:t>
       </w:r>
       <w:r>
         <w:t>Purpose of Project</w:t>
       </w:r>
-      <w:bookmarkEnd w:id="4"/>
+      <w:bookmarkEnd w:id="5"/>
     </w:p>
     <w:p>
       <w:pPr>
@@ -2778,7 +3599,7 @@
       <w:pPr>
         <w:pStyle w:val="Heading1"/>
       </w:pPr>
-      <w:bookmarkStart w:id="5" w:name="_Toc323413258"/>
+      <w:bookmarkStart w:id="6" w:name="_Toc323462351"/>
       <w:r>
         <w:t>I</w:t>
       </w:r>
@@ -2788,9 +3609,9 @@
       <w:r>
         <w:t>Overview</w:t>
       </w:r>
-      <w:bookmarkStart w:id="6" w:name="h.l0hqz8f053kt" w:colFirst="0" w:colLast="0"/>
+      <w:bookmarkStart w:id="7" w:name="h.l0hqz8f053kt" w:colFirst="0" w:colLast="0"/>
+      <w:bookmarkEnd w:id="7"/>
       <w:bookmarkEnd w:id="6"/>
-      <w:bookmarkEnd w:id="5"/>
     </w:p>
     <w:p>
       <w:pPr>
@@ -2981,14 +3802,14 @@
           <w:rFonts w:ascii="Arial" w:hAnsi="Arial" w:cs="Arial"/>
         </w:rPr>
       </w:pPr>
-      <w:bookmarkStart w:id="7" w:name="_Toc323413259"/>
+      <w:bookmarkStart w:id="8" w:name="_Toc323462352"/>
       <w:r>
         <w:rPr>
           <w:rFonts w:ascii="Arial" w:hAnsi="Arial" w:cs="Arial"/>
         </w:rPr>
         <w:t>User Classes and Characteristics</w:t>
       </w:r>
-      <w:bookmarkEnd w:id="7"/>
+      <w:bookmarkEnd w:id="8"/>
     </w:p>
     <w:tbl>
       <w:tblPr>
@@ -3184,7 +4005,7 @@
           <w:rFonts w:ascii="Arial" w:hAnsi="Arial" w:cs="Arial"/>
         </w:rPr>
       </w:pPr>
-      <w:bookmarkStart w:id="8" w:name="_Toc323413260"/>
+      <w:bookmarkStart w:id="9" w:name="_Toc323462353"/>
       <w:r>
         <w:rPr>
           <w:rFonts w:ascii="Arial" w:hAnsi="Arial" w:cs="Arial"/>
@@ -3192,7 +4013,7 @@
         <w:lastRenderedPageBreak/>
         <w:t>Operating Environment</w:t>
       </w:r>
-      <w:bookmarkEnd w:id="8"/>
+      <w:bookmarkEnd w:id="9"/>
     </w:p>
     <w:p>
       <w:pPr>
@@ -3269,9 +4090,9 @@
       <w:pPr>
         <w:pStyle w:val="Heading1"/>
       </w:pPr>
-      <w:bookmarkStart w:id="9" w:name="h.9njtpli04sws" w:colFirst="0" w:colLast="0"/>
-      <w:bookmarkStart w:id="10" w:name="_Toc323413261"/>
-      <w:bookmarkEnd w:id="9"/>
+      <w:bookmarkStart w:id="10" w:name="h.9njtpli04sws" w:colFirst="0" w:colLast="0"/>
+      <w:bookmarkStart w:id="11" w:name="_Toc323462354"/>
+      <w:bookmarkEnd w:id="10"/>
       <w:r>
         <w:t>IV</w:t>
       </w:r>
@@ -3293,7 +4114,7 @@
       <w:r>
         <w:t>ch</w:t>
       </w:r>
-      <w:bookmarkEnd w:id="10"/>
+      <w:bookmarkEnd w:id="11"/>
     </w:p>
     <w:p>
       <w:pPr>
@@ -3821,14 +4642,18 @@
             <w:pPr>
               <w:pStyle w:val="Normal1"/>
               <w:rPr>
-                <w:rFonts w:eastAsia="Arial"/>
+                <w:rFonts w:ascii="Arial" w:eastAsia="Arial" w:hAnsi="Arial" w:cs="Arial"/>
                 <w:b/>
+                <w:sz w:val="22"/>
+                <w:szCs w:val="22"/>
               </w:rPr>
             </w:pPr>
             <w:r>
               <w:rPr>
-                <w:rFonts w:eastAsia="Arial"/>
+                <w:rFonts w:ascii="Arial" w:eastAsia="Arial" w:hAnsi="Arial" w:cs="Arial"/>
                 <w:b/>
+                <w:sz w:val="22"/>
+                <w:szCs w:val="22"/>
               </w:rPr>
               <w:lastRenderedPageBreak/>
               <w:t>Math Generator</w:t>
@@ -3838,8 +4663,9 @@
             <w:pPr>
               <w:pStyle w:val="Normal1"/>
               <w:rPr>
-                <w:rFonts w:eastAsia="Arial"/>
-                <w:b/>
+                <w:rFonts w:ascii="Arial" w:eastAsia="Arial" w:hAnsi="Arial" w:cs="Arial"/>
+                <w:sz w:val="22"/>
+                <w:szCs w:val="22"/>
               </w:rPr>
             </w:pPr>
           </w:p>
@@ -3847,12 +4673,16 @@
             <w:pPr>
               <w:pStyle w:val="Normal1"/>
               <w:rPr>
-                <w:rFonts w:eastAsia="Arial"/>
+                <w:rFonts w:ascii="Arial" w:eastAsia="Arial" w:hAnsi="Arial" w:cs="Arial"/>
+                <w:sz w:val="22"/>
+                <w:szCs w:val="22"/>
               </w:rPr>
             </w:pPr>
             <w:r>
               <w:rPr>
-                <w:rFonts w:eastAsia="Arial"/>
+                <w:rFonts w:ascii="Arial" w:eastAsia="Arial" w:hAnsi="Arial" w:cs="Arial"/>
+                <w:sz w:val="22"/>
+                <w:szCs w:val="22"/>
               </w:rPr>
               <w:t>http://download.cnet.com/Math-Generator/3000-2053_4-46543.html</w:t>
             </w:r>
@@ -4043,13 +4873,13 @@
       <w:pPr>
         <w:pStyle w:val="Heading1"/>
       </w:pPr>
-      <w:bookmarkStart w:id="11" w:name="h.2s8eyo1" w:colFirst="0" w:colLast="0"/>
-      <w:bookmarkStart w:id="12" w:name="_Toc323413262"/>
-      <w:bookmarkEnd w:id="11"/>
+      <w:bookmarkStart w:id="12" w:name="h.2s8eyo1" w:colFirst="0" w:colLast="0"/>
+      <w:bookmarkStart w:id="13" w:name="_Toc323462355"/>
+      <w:bookmarkEnd w:id="12"/>
       <w:r>
         <w:t>V. Feature Description</w:t>
       </w:r>
-      <w:bookmarkEnd w:id="12"/>
+      <w:bookmarkEnd w:id="13"/>
     </w:p>
     <w:p>
       <w:pPr>
@@ -4058,14 +4888,14 @@
           <w:rFonts w:ascii="Arial" w:hAnsi="Arial" w:cs="Arial"/>
         </w:rPr>
       </w:pPr>
-      <w:bookmarkStart w:id="13" w:name="_Toc323413263"/>
+      <w:bookmarkStart w:id="14" w:name="_Toc323462356"/>
       <w:r>
         <w:rPr>
           <w:rFonts w:ascii="Arial" w:hAnsi="Arial" w:cs="Arial"/>
         </w:rPr>
         <w:t>Admin System Features</w:t>
       </w:r>
-      <w:bookmarkEnd w:id="13"/>
+      <w:bookmarkEnd w:id="14"/>
     </w:p>
     <w:p>
       <w:pPr>
@@ -4223,14 +5053,14 @@
           <w:rFonts w:ascii="Arial" w:hAnsi="Arial" w:cs="Arial"/>
         </w:rPr>
       </w:pPr>
-      <w:bookmarkStart w:id="14" w:name="_Toc323413264"/>
+      <w:bookmarkStart w:id="15" w:name="_Toc323462357"/>
       <w:r>
         <w:rPr>
           <w:rFonts w:ascii="Arial" w:hAnsi="Arial" w:cs="Arial"/>
         </w:rPr>
         <w:t>Teacher System Features</w:t>
       </w:r>
-      <w:bookmarkEnd w:id="14"/>
+      <w:bookmarkEnd w:id="15"/>
     </w:p>
     <w:p>
       <w:pPr>
@@ -4780,14 +5610,14 @@
           <w:rFonts w:ascii="Arial" w:hAnsi="Arial" w:cs="Arial"/>
         </w:rPr>
       </w:pPr>
-      <w:bookmarkStart w:id="15" w:name="_Toc323413265"/>
+      <w:bookmarkStart w:id="16" w:name="_Toc323462358"/>
       <w:r>
         <w:rPr>
           <w:rFonts w:ascii="Arial" w:hAnsi="Arial" w:cs="Arial"/>
         </w:rPr>
         <w:t>Student System Features</w:t>
       </w:r>
-      <w:bookmarkEnd w:id="15"/>
+      <w:bookmarkEnd w:id="16"/>
     </w:p>
     <w:p>
       <w:pPr>
@@ -4973,14 +5803,14 @@
           <w:rFonts w:ascii="Arial" w:hAnsi="Arial" w:cs="Arial"/>
         </w:rPr>
       </w:pPr>
-      <w:bookmarkStart w:id="16" w:name="_Toc323413266"/>
+      <w:bookmarkStart w:id="17" w:name="_Toc323462359"/>
       <w:r>
         <w:rPr>
           <w:rFonts w:ascii="Arial" w:hAnsi="Arial" w:cs="Arial"/>
         </w:rPr>
         <w:t>General System Features</w:t>
       </w:r>
-      <w:bookmarkEnd w:id="16"/>
+      <w:bookmarkEnd w:id="17"/>
     </w:p>
     <w:p>
       <w:pPr>
@@ -5871,11 +6701,11 @@
       <w:pPr>
         <w:pStyle w:val="Heading1"/>
       </w:pPr>
-      <w:bookmarkStart w:id="17" w:name="_Toc323413267"/>
+      <w:bookmarkStart w:id="18" w:name="_Toc323462360"/>
       <w:r>
         <w:t>VI.  Requirements</w:t>
       </w:r>
-      <w:bookmarkEnd w:id="17"/>
+      <w:bookmarkEnd w:id="18"/>
     </w:p>
     <w:p>
       <w:pPr>
@@ -5885,16 +6715,16 @@
           <w:rFonts w:ascii="Arial" w:hAnsi="Arial" w:cs="Arial"/>
         </w:rPr>
       </w:pPr>
-      <w:bookmarkStart w:id="18" w:name="h.2jxsxqh" w:colFirst="0" w:colLast="0"/>
-      <w:bookmarkStart w:id="19" w:name="_Toc323413268"/>
-      <w:bookmarkEnd w:id="18"/>
+      <w:bookmarkStart w:id="19" w:name="h.2jxsxqh" w:colFirst="0" w:colLast="0"/>
+      <w:bookmarkStart w:id="20" w:name="_Toc323462361"/>
+      <w:bookmarkEnd w:id="19"/>
       <w:r>
         <w:rPr>
           <w:rFonts w:ascii="Arial" w:hAnsi="Arial" w:cs="Arial"/>
         </w:rPr>
         <w:t>Functional Requirements</w:t>
       </w:r>
-      <w:bookmarkEnd w:id="19"/>
+      <w:bookmarkEnd w:id="20"/>
     </w:p>
     <w:p>
       <w:pPr>
@@ -5906,8 +6736,8 @@
           <w:szCs w:val="22"/>
         </w:rPr>
       </w:pPr>
-      <w:bookmarkStart w:id="20" w:name="h.ndt8av5mmn1j" w:colFirst="0" w:colLast="0"/>
-      <w:bookmarkEnd w:id="20"/>
+      <w:bookmarkStart w:id="21" w:name="h.ndt8av5mmn1j" w:colFirst="0" w:colLast="0"/>
+      <w:bookmarkEnd w:id="21"/>
       <w:r>
         <w:rPr>
           <w:rFonts w:ascii="Arial" w:eastAsia="Arial" w:hAnsi="Arial" w:cs="Arial"/>
@@ -6058,8 +6888,8 @@
           <w:szCs w:val="22"/>
         </w:rPr>
       </w:pPr>
-      <w:bookmarkStart w:id="21" w:name="h.kjd69nzcmlfu" w:colFirst="0" w:colLast="0"/>
-      <w:bookmarkEnd w:id="21"/>
+      <w:bookmarkStart w:id="22" w:name="h.kjd69nzcmlfu" w:colFirst="0" w:colLast="0"/>
+      <w:bookmarkEnd w:id="22"/>
       <w:r>
         <w:rPr>
           <w:rFonts w:ascii="Arial" w:eastAsia="Arial" w:hAnsi="Arial" w:cs="Arial"/>
@@ -6221,8 +7051,8 @@
           <w:szCs w:val="22"/>
         </w:rPr>
       </w:pPr>
-      <w:bookmarkStart w:id="22" w:name="h.gjobmifu0829" w:colFirst="0" w:colLast="0"/>
-      <w:bookmarkEnd w:id="22"/>
+      <w:bookmarkStart w:id="23" w:name="h.gjobmifu0829" w:colFirst="0" w:colLast="0"/>
+      <w:bookmarkEnd w:id="23"/>
       <w:r>
         <w:rPr>
           <w:rFonts w:ascii="Arial" w:eastAsia="Arial" w:hAnsi="Arial" w:cs="Arial"/>
@@ -6246,8 +7076,8 @@
           <w:szCs w:val="22"/>
         </w:rPr>
       </w:pPr>
-      <w:bookmarkStart w:id="23" w:name="h.eei92ftlu3ui" w:colFirst="0" w:colLast="0"/>
-      <w:bookmarkEnd w:id="23"/>
+      <w:bookmarkStart w:id="24" w:name="h.eei92ftlu3ui" w:colFirst="0" w:colLast="0"/>
+      <w:bookmarkEnd w:id="24"/>
       <w:r>
         <w:rPr>
           <w:rFonts w:ascii="Arial" w:eastAsia="Arial" w:hAnsi="Arial" w:cs="Arial"/>
@@ -6271,10 +7101,10 @@
           <w:szCs w:val="22"/>
         </w:rPr>
       </w:pPr>
-      <w:bookmarkStart w:id="24" w:name="h.iveexmqlxn8s" w:colFirst="0" w:colLast="0"/>
-      <w:bookmarkStart w:id="25" w:name="h.3yrkzb384g7q" w:colFirst="0" w:colLast="0"/>
-      <w:bookmarkEnd w:id="24"/>
+      <w:bookmarkStart w:id="25" w:name="h.iveexmqlxn8s" w:colFirst="0" w:colLast="0"/>
+      <w:bookmarkStart w:id="26" w:name="h.3yrkzb384g7q" w:colFirst="0" w:colLast="0"/>
       <w:bookmarkEnd w:id="25"/>
+      <w:bookmarkEnd w:id="26"/>
       <w:r>
         <w:rPr>
           <w:rFonts w:ascii="Arial" w:eastAsia="Arial" w:hAnsi="Arial" w:cs="Arial"/>
@@ -6328,8 +7158,8 @@
           <w:rFonts w:ascii="Arial" w:hAnsi="Arial" w:cs="Arial"/>
         </w:rPr>
       </w:pPr>
-      <w:bookmarkStart w:id="26" w:name="h.ujsfsvqvxb6q" w:colFirst="0" w:colLast="0"/>
-      <w:bookmarkEnd w:id="26"/>
+      <w:bookmarkStart w:id="27" w:name="h.ujsfsvqvxb6q" w:colFirst="0" w:colLast="0"/>
+      <w:bookmarkEnd w:id="27"/>
     </w:p>
     <w:p>
       <w:pPr>
@@ -6345,8 +7175,8 @@
           <w:szCs w:val="22"/>
         </w:rPr>
       </w:pPr>
-      <w:bookmarkStart w:id="27" w:name="h.uz6g4wrcx42w" w:colFirst="0" w:colLast="0"/>
-      <w:bookmarkEnd w:id="27"/>
+      <w:bookmarkStart w:id="28" w:name="h.uz6g4wrcx42w" w:colFirst="0" w:colLast="0"/>
+      <w:bookmarkEnd w:id="28"/>
       <w:r>
         <w:rPr>
           <w:rFonts w:ascii="Arial" w:eastAsia="Arial" w:hAnsi="Arial" w:cs="Arial"/>
@@ -6463,12 +7293,12 @@
           <w:szCs w:val="22"/>
         </w:rPr>
       </w:pPr>
-      <w:bookmarkStart w:id="28" w:name="h.md3bksysql17" w:colFirst="0" w:colLast="0"/>
-      <w:bookmarkStart w:id="29" w:name="h.jdqvq0xdw9jj" w:colFirst="0" w:colLast="0"/>
-      <w:bookmarkStart w:id="30" w:name="h.7vohb2pq1rbp" w:colFirst="0" w:colLast="0"/>
-      <w:bookmarkEnd w:id="28"/>
+      <w:bookmarkStart w:id="29" w:name="h.md3bksysql17" w:colFirst="0" w:colLast="0"/>
+      <w:bookmarkStart w:id="30" w:name="h.jdqvq0xdw9jj" w:colFirst="0" w:colLast="0"/>
+      <w:bookmarkStart w:id="31" w:name="h.7vohb2pq1rbp" w:colFirst="0" w:colLast="0"/>
       <w:bookmarkEnd w:id="29"/>
       <w:bookmarkEnd w:id="30"/>
+      <w:bookmarkEnd w:id="31"/>
       <w:r>
         <w:rPr>
           <w:rFonts w:ascii="Arial" w:eastAsia="Arial" w:hAnsi="Arial" w:cs="Arial"/>
@@ -6807,10 +7637,10 @@
         </w:rPr>
         <w:t>The student shall be able to select various problem types based on assigned difficulty level.</w:t>
       </w:r>
-      <w:bookmarkStart w:id="31" w:name="h.tqxx56kg4sqw" w:colFirst="0" w:colLast="0"/>
-      <w:bookmarkStart w:id="32" w:name="h.z337ya" w:colFirst="0" w:colLast="0"/>
-      <w:bookmarkEnd w:id="31"/>
+      <w:bookmarkStart w:id="32" w:name="h.tqxx56kg4sqw" w:colFirst="0" w:colLast="0"/>
+      <w:bookmarkStart w:id="33" w:name="h.z337ya" w:colFirst="0" w:colLast="0"/>
       <w:bookmarkEnd w:id="32"/>
+      <w:bookmarkEnd w:id="33"/>
     </w:p>
     <w:p>
       <w:pPr>
@@ -6820,24 +7650,24 @@
           <w:rFonts w:ascii="Arial" w:hAnsi="Arial" w:cs="Arial"/>
         </w:rPr>
       </w:pPr>
-      <w:bookmarkStart w:id="33" w:name="_Toc323413269"/>
+      <w:bookmarkStart w:id="34" w:name="_Toc323462362"/>
       <w:r>
         <w:rPr>
           <w:rFonts w:ascii="Arial" w:hAnsi="Arial" w:cs="Arial"/>
         </w:rPr>
         <w:t>Non-Functional Requirements</w:t>
       </w:r>
-      <w:bookmarkEnd w:id="33"/>
-    </w:p>
-    <w:p>
-      <w:pPr>
-        <w:pStyle w:val="Normal1"/>
-        <w:rPr>
-          <w:rFonts w:ascii="Arial" w:hAnsi="Arial" w:cs="Arial"/>
-        </w:rPr>
-      </w:pPr>
-      <w:bookmarkStart w:id="34" w:name="h.7xh0h6dpxm2a" w:colFirst="0" w:colLast="0"/>
       <w:bookmarkEnd w:id="34"/>
+    </w:p>
+    <w:p>
+      <w:pPr>
+        <w:pStyle w:val="Normal1"/>
+        <w:rPr>
+          <w:rFonts w:ascii="Arial" w:hAnsi="Arial" w:cs="Arial"/>
+        </w:rPr>
+      </w:pPr>
+      <w:bookmarkStart w:id="35" w:name="h.7xh0h6dpxm2a" w:colFirst="0" w:colLast="0"/>
+      <w:bookmarkEnd w:id="35"/>
       <w:r>
         <w:rPr>
           <w:rFonts w:ascii="Arial" w:eastAsia="Arial" w:hAnsi="Arial" w:cs="Arial"/>
@@ -6855,8 +7685,8 @@
           <w:rFonts w:ascii="Arial" w:hAnsi="Arial" w:cs="Arial"/>
         </w:rPr>
       </w:pPr>
-      <w:bookmarkStart w:id="35" w:name="h.nlr3g04otvfc" w:colFirst="0" w:colLast="0"/>
-      <w:bookmarkEnd w:id="35"/>
+      <w:bookmarkStart w:id="36" w:name="h.nlr3g04otvfc" w:colFirst="0" w:colLast="0"/>
+      <w:bookmarkEnd w:id="36"/>
     </w:p>
     <w:p>
       <w:pPr>
@@ -6872,8 +7702,8 @@
           <w:szCs w:val="22"/>
         </w:rPr>
       </w:pPr>
-      <w:bookmarkStart w:id="36" w:name="h.e51s7588b76b" w:colFirst="0" w:colLast="0"/>
-      <w:bookmarkEnd w:id="36"/>
+      <w:bookmarkStart w:id="37" w:name="h.e51s7588b76b" w:colFirst="0" w:colLast="0"/>
+      <w:bookmarkEnd w:id="37"/>
       <w:r>
         <w:rPr>
           <w:rFonts w:ascii="Arial" w:eastAsia="Arial" w:hAnsi="Arial" w:cs="Arial"/>
@@ -6940,16 +7770,16 @@
           <w:rFonts w:ascii="Arial" w:hAnsi="Arial" w:cs="Arial"/>
         </w:rPr>
       </w:pPr>
-      <w:bookmarkStart w:id="37" w:name="h.2bn6wsx" w:colFirst="0" w:colLast="0"/>
-      <w:bookmarkStart w:id="38" w:name="_Toc323413270"/>
-      <w:bookmarkEnd w:id="37"/>
+      <w:bookmarkStart w:id="38" w:name="h.2bn6wsx" w:colFirst="0" w:colLast="0"/>
+      <w:bookmarkStart w:id="39" w:name="_Toc323462363"/>
+      <w:bookmarkEnd w:id="38"/>
       <w:r>
         <w:rPr>
           <w:rFonts w:ascii="Arial" w:hAnsi="Arial" w:cs="Arial"/>
         </w:rPr>
         <w:t>Performance Requirements</w:t>
       </w:r>
-      <w:bookmarkEnd w:id="38"/>
+      <w:bookmarkEnd w:id="39"/>
     </w:p>
     <w:p>
       <w:pPr>
@@ -6963,8 +7793,8 @@
           <w:sz w:val="22"/>
         </w:rPr>
       </w:pPr>
-      <w:bookmarkStart w:id="39" w:name="h.qsh70q" w:colFirst="0" w:colLast="0"/>
-      <w:bookmarkEnd w:id="39"/>
+      <w:bookmarkStart w:id="40" w:name="h.qsh70q" w:colFirst="0" w:colLast="0"/>
+      <w:bookmarkEnd w:id="40"/>
       <w:r>
         <w:rPr>
           <w:rFonts w:ascii="Arial" w:hAnsi="Arial" w:cs="Arial"/>
@@ -7006,8 +7836,8 @@
           <w:sz w:val="22"/>
         </w:rPr>
       </w:pPr>
-      <w:bookmarkStart w:id="40" w:name="h.3as4poj" w:colFirst="0" w:colLast="0"/>
-      <w:bookmarkEnd w:id="40"/>
+      <w:bookmarkStart w:id="41" w:name="h.3as4poj" w:colFirst="0" w:colLast="0"/>
+      <w:bookmarkEnd w:id="41"/>
     </w:p>
     <w:p>
       <w:pPr>
@@ -7016,14 +7846,14 @@
           <w:rFonts w:ascii="Arial" w:hAnsi="Arial" w:cs="Arial"/>
         </w:rPr>
       </w:pPr>
-      <w:bookmarkStart w:id="41" w:name="_Toc323413271"/>
+      <w:bookmarkStart w:id="42" w:name="_Toc323462364"/>
       <w:r>
         <w:rPr>
           <w:rFonts w:ascii="Arial" w:hAnsi="Arial" w:cs="Arial"/>
         </w:rPr>
         <w:t>Security Requirements</w:t>
       </w:r>
-      <w:bookmarkEnd w:id="41"/>
+      <w:bookmarkEnd w:id="42"/>
     </w:p>
     <w:p>
       <w:pPr>
@@ -7036,8 +7866,8 @@
           <w:rFonts w:ascii="Arial" w:hAnsi="Arial" w:cs="Arial"/>
         </w:rPr>
       </w:pPr>
-      <w:bookmarkStart w:id="42" w:name="h.1pxezwc" w:colFirst="0" w:colLast="0"/>
-      <w:bookmarkEnd w:id="42"/>
+      <w:bookmarkStart w:id="43" w:name="h.1pxezwc" w:colFirst="0" w:colLast="0"/>
+      <w:bookmarkEnd w:id="43"/>
       <w:r>
         <w:rPr>
           <w:rFonts w:ascii="Arial" w:hAnsi="Arial" w:cs="Arial"/>
@@ -7091,14 +7921,14 @@
           <w:rFonts w:ascii="Arial" w:hAnsi="Arial" w:cs="Arial"/>
         </w:rPr>
       </w:pPr>
-      <w:bookmarkStart w:id="43" w:name="_Toc323413272"/>
+      <w:bookmarkStart w:id="44" w:name="_Toc323462365"/>
       <w:r>
         <w:rPr>
           <w:rFonts w:ascii="Arial" w:hAnsi="Arial" w:cs="Arial"/>
         </w:rPr>
         <w:t>Software Quality Attributes</w:t>
       </w:r>
-      <w:bookmarkEnd w:id="43"/>
+      <w:bookmarkEnd w:id="44"/>
     </w:p>
     <w:p>
       <w:pPr>
@@ -7194,14 +8024,14 @@
           <w:rFonts w:ascii="Arial" w:hAnsi="Arial" w:cs="Arial"/>
         </w:rPr>
       </w:pPr>
-      <w:bookmarkStart w:id="44" w:name="_Toc323413273"/>
+      <w:bookmarkStart w:id="45" w:name="_Toc323462366"/>
       <w:r>
         <w:rPr>
           <w:rFonts w:ascii="Arial" w:hAnsi="Arial" w:cs="Arial"/>
         </w:rPr>
         <w:t>Business Rules</w:t>
       </w:r>
-      <w:bookmarkEnd w:id="44"/>
+      <w:bookmarkEnd w:id="45"/>
     </w:p>
     <w:p>
       <w:pPr>
@@ -7214,8 +8044,8 @@
           <w:rFonts w:ascii="Arial" w:hAnsi="Arial" w:cs="Arial"/>
         </w:rPr>
       </w:pPr>
-      <w:bookmarkStart w:id="45" w:name="h.2p2csry" w:colFirst="0" w:colLast="0"/>
-      <w:bookmarkEnd w:id="45"/>
+      <w:bookmarkStart w:id="46" w:name="h.2p2csry" w:colFirst="0" w:colLast="0"/>
+      <w:bookmarkEnd w:id="46"/>
       <w:r>
         <w:rPr>
           <w:rFonts w:ascii="Arial" w:hAnsi="Arial" w:cs="Arial"/>
@@ -7320,14 +8150,14 @@
           <w:rFonts w:ascii="Arial" w:hAnsi="Arial" w:cs="Arial"/>
         </w:rPr>
       </w:pPr>
-      <w:bookmarkStart w:id="46" w:name="_Toc323413274"/>
+      <w:bookmarkStart w:id="47" w:name="_Toc323462367"/>
       <w:r>
         <w:rPr>
           <w:rFonts w:ascii="Arial" w:hAnsi="Arial" w:cs="Arial"/>
         </w:rPr>
         <w:t>Software Interfaces</w:t>
       </w:r>
-      <w:bookmarkEnd w:id="46"/>
+      <w:bookmarkEnd w:id="47"/>
     </w:p>
     <w:p>
       <w:pPr>
@@ -7348,8 +8178,8 @@
           <w:szCs w:val="22"/>
         </w:rPr>
       </w:pPr>
-      <w:bookmarkStart w:id="47" w:name="h.1y810tw" w:colFirst="0" w:colLast="0"/>
-      <w:bookmarkEnd w:id="47"/>
+      <w:bookmarkStart w:id="48" w:name="h.1y810tw" w:colFirst="0" w:colLast="0"/>
+      <w:bookmarkEnd w:id="48"/>
       <w:r>
         <w:rPr>
           <w:rFonts w:ascii="Arial" w:eastAsia="Arial" w:hAnsi="Arial" w:cs="Arial"/>
@@ -7671,8 +8501,8 @@
           <w:szCs w:val="22"/>
         </w:rPr>
       </w:pPr>
-      <w:bookmarkStart w:id="48" w:name="h.3whwml4" w:colFirst="0" w:colLast="0"/>
-      <w:bookmarkEnd w:id="48"/>
+      <w:bookmarkStart w:id="49" w:name="h.3whwml4" w:colFirst="0" w:colLast="0"/>
+      <w:bookmarkEnd w:id="49"/>
     </w:p>
     <w:p>
       <w:pPr>
@@ -7750,29 +8580,37 @@
           <w:numId w:val="30"/>
         </w:numPr>
       </w:pPr>
-      <w:bookmarkStart w:id="49" w:name="_Toc323413275"/>
+      <w:bookmarkStart w:id="50" w:name="_Toc323462368"/>
       <w:r>
         <w:lastRenderedPageBreak/>
         <w:t>System Model</w:t>
       </w:r>
-      <w:bookmarkEnd w:id="49"/>
+      <w:bookmarkEnd w:id="50"/>
     </w:p>
     <w:p>
       <w:pPr>
         <w:pStyle w:val="Heading3"/>
         <w:ind w:left="1080" w:hanging="990"/>
         <w:rPr>
+          <w:rFonts w:ascii="Arial" w:hAnsi="Arial" w:cs="Arial"/>
+          <w:sz w:val="28"/>
+          <w:szCs w:val="28"/>
           <w:highlight w:val="white"/>
         </w:rPr>
       </w:pPr>
-      <w:bookmarkStart w:id="50" w:name="_Toc322257470"/>
-      <w:r>
-        <w:rPr>
+      <w:bookmarkStart w:id="51" w:name="_Toc322257470"/>
+      <w:bookmarkStart w:id="52" w:name="_Toc323462369"/>
+      <w:r>
+        <w:rPr>
+          <w:rFonts w:ascii="Arial" w:hAnsi="Arial" w:cs="Arial"/>
+          <w:sz w:val="28"/>
+          <w:szCs w:val="28"/>
           <w:highlight w:val="white"/>
         </w:rPr>
         <w:t>User</w:t>
       </w:r>
-      <w:bookmarkEnd w:id="50"/>
+      <w:bookmarkEnd w:id="51"/>
+      <w:bookmarkEnd w:id="52"/>
     </w:p>
     <w:p>
       <w:pPr>
@@ -7836,6 +8674,7 @@
       <w:r>
         <w:rPr>
           <w:rFonts w:ascii="Arial" w:hAnsi="Arial" w:cs="Arial"/>
+          <w:noProof/>
           <w:sz w:val="22"/>
         </w:rPr>
         <w:drawing>
@@ -7905,20 +8744,22 @@
         <w:rPr>
           <w:rFonts w:ascii="Arial" w:hAnsi="Arial" w:cs="Arial"/>
           <w:b/>
-          <w:sz w:val="22"/>
-        </w:rPr>
-      </w:pPr>
-      <w:bookmarkStart w:id="51" w:name="_Toc322257471"/>
+          <w:sz w:val="28"/>
+          <w:szCs w:val="28"/>
+        </w:rPr>
+      </w:pPr>
+      <w:bookmarkStart w:id="53" w:name="_Toc322257471"/>
       <w:proofErr w:type="spellStart"/>
       <w:r>
         <w:rPr>
           <w:rFonts w:ascii="Arial" w:hAnsi="Arial" w:cs="Arial"/>
           <w:b/>
-          <w:sz w:val="22"/>
+          <w:sz w:val="28"/>
+          <w:szCs w:val="28"/>
         </w:rPr>
         <w:t>EncryptedPassword</w:t>
       </w:r>
-      <w:bookmarkEnd w:id="51"/>
+      <w:bookmarkEnd w:id="53"/>
       <w:proofErr w:type="spellEnd"/>
     </w:p>
     <w:p>
@@ -8145,6 +8986,18 @@
     </w:p>
     <w:p>
       <w:pPr>
+        <w:pStyle w:val="ListParagraph"/>
+        <w:ind w:left="1080"/>
+        <w:rPr>
+          <w:rFonts w:asciiTheme="majorHAnsi" w:eastAsia="Arial" w:hAnsiTheme="majorHAnsi" w:cs="Arial"/>
+          <w:sz w:val="22"/>
+          <w:szCs w:val="22"/>
+          <w:highlight w:val="white"/>
+        </w:rPr>
+      </w:pPr>
+    </w:p>
+    <w:p>
+      <w:pPr>
         <w:ind w:left="360"/>
         <w:rPr>
           <w:rFonts w:asciiTheme="majorHAnsi" w:eastAsia="Arial" w:hAnsiTheme="majorHAnsi" w:cs="Arial"/>
@@ -8156,23 +9009,33 @@
     </w:p>
     <w:p>
       <w:pPr>
-        <w:pStyle w:val="Heading2"/>
-        <w:ind w:left="720"/>
-        <w:rPr>
+        <w:rPr>
+          <w:rFonts w:ascii="Arial" w:hAnsi="Arial" w:cs="Arial"/>
+          <w:b/>
+          <w:sz w:val="28"/>
+          <w:szCs w:val="28"/>
           <w:highlight w:val="white"/>
         </w:rPr>
       </w:pPr>
-      <w:bookmarkStart w:id="52" w:name="_Toc322257472"/>
-      <w:r>
-        <w:rPr>
+      <w:bookmarkStart w:id="54" w:name="_Toc322257472"/>
+      <w:r>
+        <w:rPr>
+          <w:rFonts w:ascii="Arial" w:hAnsi="Arial" w:cs="Arial"/>
+          <w:b/>
+          <w:sz w:val="28"/>
+          <w:szCs w:val="28"/>
           <w:highlight w:val="white"/>
         </w:rPr>
         <w:lastRenderedPageBreak/>
         <w:t>Relationship Class Diagram</w:t>
       </w:r>
-      <w:bookmarkEnd w:id="52"/>
-      <w:r>
-        <w:rPr>
+      <w:bookmarkEnd w:id="54"/>
+      <w:r>
+        <w:rPr>
+          <w:rFonts w:ascii="Arial" w:hAnsi="Arial" w:cs="Arial"/>
+          <w:b/>
+          <w:sz w:val="28"/>
+          <w:szCs w:val="28"/>
           <w:highlight w:val="white"/>
         </w:rPr>
         <w:t xml:space="preserve"> </w:t>
@@ -8275,17 +9138,25 @@
       <w:pPr>
         <w:pStyle w:val="Heading3"/>
         <w:rPr>
+          <w:rFonts w:ascii="Arial" w:hAnsi="Arial" w:cs="Arial"/>
+          <w:sz w:val="28"/>
+          <w:szCs w:val="28"/>
           <w:highlight w:val="white"/>
         </w:rPr>
       </w:pPr>
-      <w:bookmarkStart w:id="53" w:name="_Toc322257474"/>
-      <w:r>
-        <w:rPr>
+      <w:bookmarkStart w:id="55" w:name="_Toc322257474"/>
+      <w:bookmarkStart w:id="56" w:name="_Toc323462370"/>
+      <w:r>
+        <w:rPr>
+          <w:rFonts w:ascii="Arial" w:hAnsi="Arial" w:cs="Arial"/>
+          <w:sz w:val="28"/>
+          <w:szCs w:val="28"/>
           <w:highlight w:val="white"/>
         </w:rPr>
         <w:t>Admin</w:t>
       </w:r>
-      <w:bookmarkEnd w:id="53"/>
+      <w:bookmarkEnd w:id="55"/>
+      <w:bookmarkEnd w:id="56"/>
     </w:p>
     <w:p>
       <w:pPr>
@@ -8398,18 +9269,26 @@
         <w:pStyle w:val="Heading3"/>
         <w:ind w:firstLine="270"/>
         <w:rPr>
+          <w:rFonts w:ascii="Arial" w:hAnsi="Arial" w:cs="Arial"/>
+          <w:sz w:val="28"/>
+          <w:szCs w:val="28"/>
           <w:highlight w:val="white"/>
         </w:rPr>
       </w:pPr>
-      <w:bookmarkStart w:id="54" w:name="_Toc322257475"/>
-      <w:r>
-        <w:rPr>
+      <w:bookmarkStart w:id="57" w:name="_Toc322257475"/>
+      <w:bookmarkStart w:id="58" w:name="_Toc323462371"/>
+      <w:r>
+        <w:rPr>
+          <w:rFonts w:ascii="Arial" w:hAnsi="Arial" w:cs="Arial"/>
+          <w:sz w:val="28"/>
+          <w:szCs w:val="28"/>
           <w:highlight w:val="white"/>
         </w:rPr>
         <w:lastRenderedPageBreak/>
         <w:t>Teacher</w:t>
       </w:r>
-      <w:bookmarkEnd w:id="54"/>
+      <w:bookmarkEnd w:id="57"/>
+      <w:bookmarkEnd w:id="58"/>
     </w:p>
     <w:p>
       <w:pPr>
@@ -8524,17 +9403,25 @@
       <w:pPr>
         <w:pStyle w:val="Heading3"/>
         <w:rPr>
+          <w:rFonts w:ascii="Arial" w:hAnsi="Arial" w:cs="Arial"/>
+          <w:sz w:val="28"/>
+          <w:szCs w:val="28"/>
           <w:highlight w:val="white"/>
         </w:rPr>
       </w:pPr>
-      <w:bookmarkStart w:id="55" w:name="_Toc322257476"/>
-      <w:r>
-        <w:rPr>
+      <w:bookmarkStart w:id="59" w:name="_Toc322257476"/>
+      <w:bookmarkStart w:id="60" w:name="_Toc323462372"/>
+      <w:r>
+        <w:rPr>
+          <w:rFonts w:ascii="Arial" w:hAnsi="Arial" w:cs="Arial"/>
+          <w:sz w:val="28"/>
+          <w:szCs w:val="28"/>
           <w:highlight w:val="white"/>
         </w:rPr>
         <w:t>Student</w:t>
       </w:r>
-      <w:bookmarkEnd w:id="55"/>
+      <w:bookmarkEnd w:id="59"/>
+      <w:bookmarkEnd w:id="60"/>
     </w:p>
     <w:p>
       <w:pPr>
@@ -8566,6 +9453,30 @@
         <w:rPr>
           <w:rFonts w:ascii="Arial" w:hAnsi="Arial" w:cs="Arial"/>
           <w:sz w:val="22"/>
+        </w:rPr>
+      </w:pPr>
+    </w:p>
+    <w:p>
+      <w:pPr>
+        <w:pStyle w:val="ListParagraph"/>
+        <w:ind w:left="1440"/>
+        <w:rPr>
+          <w:rFonts w:asciiTheme="majorHAnsi" w:eastAsia="Arial" w:hAnsiTheme="majorHAnsi" w:cs="Arial"/>
+          <w:sz w:val="22"/>
+          <w:szCs w:val="22"/>
+          <w:highlight w:val="white"/>
+        </w:rPr>
+      </w:pPr>
+    </w:p>
+    <w:p>
+      <w:pPr>
+        <w:pStyle w:val="ListParagraph"/>
+        <w:ind w:left="1440"/>
+        <w:rPr>
+          <w:rFonts w:asciiTheme="majorHAnsi" w:eastAsia="Arial" w:hAnsiTheme="majorHAnsi" w:cs="Arial"/>
+          <w:sz w:val="22"/>
+          <w:szCs w:val="22"/>
+          <w:highlight w:val="white"/>
         </w:rPr>
       </w:pPr>
     </w:p>
@@ -8639,22 +9550,41 @@
     </w:p>
     <w:p>
       <w:pPr>
-        <w:pStyle w:val="Heading2"/>
-        <w:ind w:left="1440"/>
-        <w:rPr>
+        <w:rPr>
+          <w:rFonts w:ascii="Arial" w:hAnsi="Arial" w:cs="Arial"/>
+          <w:b/>
           <w:highlight w:val="white"/>
         </w:rPr>
       </w:pPr>
-      <w:bookmarkStart w:id="56" w:name="_Toc322257477"/>
-      <w:r>
-        <w:rPr>
+      <w:bookmarkStart w:id="61" w:name="_Toc322257477"/>
+    </w:p>
+    <w:p>
+      <w:pPr>
+        <w:rPr>
+          <w:rFonts w:ascii="Arial" w:hAnsi="Arial" w:cs="Arial"/>
+          <w:b/>
+          <w:sz w:val="28"/>
+          <w:szCs w:val="28"/>
           <w:highlight w:val="white"/>
         </w:rPr>
+      </w:pPr>
+      <w:r>
+        <w:rPr>
+          <w:rFonts w:ascii="Arial" w:hAnsi="Arial" w:cs="Arial"/>
+          <w:b/>
+          <w:sz w:val="28"/>
+          <w:szCs w:val="28"/>
+          <w:highlight w:val="white"/>
+        </w:rPr>
         <w:t>Relationship Class Diagram</w:t>
       </w:r>
-      <w:bookmarkEnd w:id="56"/>
-      <w:r>
-        <w:rPr>
+      <w:bookmarkEnd w:id="61"/>
+      <w:r>
+        <w:rPr>
+          <w:rFonts w:ascii="Arial" w:hAnsi="Arial" w:cs="Arial"/>
+          <w:b/>
+          <w:sz w:val="28"/>
+          <w:szCs w:val="28"/>
           <w:highlight w:val="white"/>
         </w:rPr>
         <w:t xml:space="preserve"> </w:t>
@@ -8733,18 +9663,26 @@
       <w:pPr>
         <w:pStyle w:val="Heading3"/>
         <w:rPr>
+          <w:rFonts w:ascii="Arial" w:hAnsi="Arial" w:cs="Arial"/>
+          <w:sz w:val="28"/>
+          <w:szCs w:val="28"/>
           <w:highlight w:val="white"/>
         </w:rPr>
       </w:pPr>
-      <w:bookmarkStart w:id="57" w:name="_Toc322257478"/>
-      <w:r>
-        <w:rPr>
+      <w:bookmarkStart w:id="62" w:name="_Toc322257478"/>
+      <w:bookmarkStart w:id="63" w:name="_Toc323462373"/>
+      <w:r>
+        <w:rPr>
+          <w:rFonts w:ascii="Arial" w:hAnsi="Arial" w:cs="Arial"/>
+          <w:sz w:val="28"/>
+          <w:szCs w:val="28"/>
           <w:highlight w:val="white"/>
         </w:rPr>
         <w:lastRenderedPageBreak/>
         <w:t>Class</w:t>
       </w:r>
-      <w:bookmarkEnd w:id="57"/>
+      <w:bookmarkEnd w:id="62"/>
+      <w:bookmarkEnd w:id="63"/>
     </w:p>
     <w:p>
       <w:pPr>
@@ -8930,17 +9868,25 @@
       <w:pPr>
         <w:pStyle w:val="Heading3"/>
         <w:rPr>
+          <w:rFonts w:ascii="Arial" w:hAnsi="Arial" w:cs="Arial"/>
+          <w:sz w:val="28"/>
+          <w:szCs w:val="28"/>
           <w:highlight w:val="white"/>
         </w:rPr>
       </w:pPr>
-      <w:bookmarkStart w:id="58" w:name="_Toc322257479"/>
-      <w:r>
-        <w:rPr>
+      <w:bookmarkStart w:id="64" w:name="_Toc322257479"/>
+      <w:bookmarkStart w:id="65" w:name="_Toc323462374"/>
+      <w:r>
+        <w:rPr>
+          <w:rFonts w:ascii="Arial" w:hAnsi="Arial" w:cs="Arial"/>
+          <w:sz w:val="28"/>
+          <w:szCs w:val="28"/>
           <w:highlight w:val="white"/>
         </w:rPr>
         <w:t>Worksheet</w:t>
       </w:r>
-      <w:bookmarkEnd w:id="58"/>
+      <w:bookmarkEnd w:id="64"/>
+      <w:bookmarkEnd w:id="65"/>
     </w:p>
     <w:p>
       <w:pPr>
@@ -9069,18 +10015,26 @@
         <w:pStyle w:val="Heading3"/>
         <w:ind w:left="1440" w:hanging="1260"/>
         <w:rPr>
+          <w:rFonts w:ascii="Arial" w:hAnsi="Arial" w:cs="Arial"/>
+          <w:sz w:val="28"/>
+          <w:szCs w:val="28"/>
           <w:highlight w:val="white"/>
         </w:rPr>
       </w:pPr>
-      <w:bookmarkStart w:id="59" w:name="_Toc322257480"/>
-      <w:r>
-        <w:rPr>
+      <w:bookmarkStart w:id="66" w:name="_Toc322257480"/>
+      <w:bookmarkStart w:id="67" w:name="_Toc323462375"/>
+      <w:r>
+        <w:rPr>
+          <w:rFonts w:ascii="Arial" w:hAnsi="Arial" w:cs="Arial"/>
+          <w:sz w:val="28"/>
+          <w:szCs w:val="28"/>
           <w:highlight w:val="white"/>
         </w:rPr>
         <w:lastRenderedPageBreak/>
         <w:t>Difficulty</w:t>
       </w:r>
-      <w:bookmarkEnd w:id="59"/>
+      <w:bookmarkEnd w:id="66"/>
+      <w:bookmarkEnd w:id="67"/>
     </w:p>
     <w:p>
       <w:pPr>
@@ -9232,21 +10186,42 @@
     </w:p>
     <w:p>
       <w:pPr>
-        <w:pStyle w:val="Heading2"/>
-        <w:rPr>
+        <w:pStyle w:val="ListParagraph"/>
+        <w:ind w:left="1440"/>
+        <w:rPr>
+          <w:rFonts w:asciiTheme="majorHAnsi" w:hAnsiTheme="majorHAnsi"/>
+          <w:sz w:val="22"/>
+        </w:rPr>
+      </w:pPr>
+    </w:p>
+    <w:p>
+      <w:pPr>
+        <w:rPr>
+          <w:rFonts w:ascii="Arial" w:hAnsi="Arial" w:cs="Arial"/>
+          <w:b/>
+          <w:sz w:val="28"/>
+          <w:szCs w:val="28"/>
           <w:highlight w:val="white"/>
         </w:rPr>
       </w:pPr>
-      <w:bookmarkStart w:id="60" w:name="_Toc322257481"/>
-      <w:r>
-        <w:rPr>
+      <w:bookmarkStart w:id="68" w:name="_Toc322257481"/>
+      <w:r>
+        <w:rPr>
+          <w:rFonts w:ascii="Arial" w:hAnsi="Arial" w:cs="Arial"/>
+          <w:b/>
+          <w:sz w:val="28"/>
+          <w:szCs w:val="28"/>
           <w:highlight w:val="white"/>
         </w:rPr>
         <w:t>Relationship Class Diagram</w:t>
       </w:r>
-      <w:bookmarkEnd w:id="60"/>
-      <w:r>
-        <w:rPr>
+      <w:bookmarkEnd w:id="68"/>
+      <w:r>
+        <w:rPr>
+          <w:rFonts w:ascii="Arial" w:hAnsi="Arial" w:cs="Arial"/>
+          <w:b/>
+          <w:sz w:val="28"/>
+          <w:szCs w:val="28"/>
           <w:highlight w:val="white"/>
         </w:rPr>
         <w:t xml:space="preserve"> </w:t>
@@ -9414,14 +10389,19 @@
         <w:pStyle w:val="Heading3"/>
         <w:rPr>
           <w:rFonts w:ascii="Arial" w:hAnsi="Arial" w:cs="Arial"/>
+          <w:sz w:val="28"/>
+          <w:szCs w:val="28"/>
           <w:highlight w:val="white"/>
         </w:rPr>
       </w:pPr>
-      <w:bookmarkStart w:id="61" w:name="_Toc322257483"/>
+      <w:bookmarkStart w:id="69" w:name="_Toc322257483"/>
+      <w:bookmarkStart w:id="70" w:name="_Toc323462376"/>
       <w:proofErr w:type="spellStart"/>
       <w:r>
         <w:rPr>
           <w:rFonts w:ascii="Arial" w:hAnsi="Arial" w:cs="Arial"/>
+          <w:sz w:val="28"/>
+          <w:szCs w:val="28"/>
           <w:highlight w:val="white"/>
         </w:rPr>
         <w:t>FractionGenerator</w:t>
@@ -9430,11 +10410,14 @@
       <w:r>
         <w:rPr>
           <w:rFonts w:ascii="Arial" w:hAnsi="Arial" w:cs="Arial"/>
+          <w:sz w:val="28"/>
+          <w:szCs w:val="28"/>
           <w:highlight w:val="white"/>
         </w:rPr>
         <w:t xml:space="preserve"> (FNG)</w:t>
       </w:r>
-      <w:bookmarkEnd w:id="61"/>
+      <w:bookmarkEnd w:id="69"/>
+      <w:bookmarkEnd w:id="70"/>
     </w:p>
     <w:p>
       <w:pPr>
@@ -9597,18 +10580,24 @@
         <w:pStyle w:val="Heading3"/>
         <w:rPr>
           <w:rFonts w:ascii="Arial" w:hAnsi="Arial" w:cs="Arial"/>
+          <w:sz w:val="28"/>
+          <w:szCs w:val="28"/>
           <w:highlight w:val="white"/>
         </w:rPr>
       </w:pPr>
-      <w:bookmarkStart w:id="62" w:name="_Toc322257484"/>
-      <w:r>
-        <w:rPr>
-          <w:rFonts w:ascii="Arial" w:hAnsi="Arial" w:cs="Arial"/>
+      <w:bookmarkStart w:id="71" w:name="_Toc322257484"/>
+      <w:bookmarkStart w:id="72" w:name="_Toc323462377"/>
+      <w:r>
+        <w:rPr>
+          <w:rFonts w:ascii="Arial" w:hAnsi="Arial" w:cs="Arial"/>
+          <w:sz w:val="28"/>
+          <w:szCs w:val="28"/>
           <w:highlight w:val="white"/>
         </w:rPr>
         <w:t>Equation</w:t>
       </w:r>
-      <w:bookmarkEnd w:id="62"/>
+      <w:bookmarkEnd w:id="71"/>
+      <w:bookmarkEnd w:id="72"/>
     </w:p>
     <w:p>
       <w:pPr>
@@ -9749,18 +10738,24 @@
         <w:pStyle w:val="Heading3"/>
         <w:rPr>
           <w:rFonts w:ascii="Arial" w:hAnsi="Arial" w:cs="Arial"/>
+          <w:sz w:val="28"/>
+          <w:szCs w:val="28"/>
           <w:highlight w:val="white"/>
         </w:rPr>
       </w:pPr>
-      <w:bookmarkStart w:id="63" w:name="_Toc322257485"/>
-      <w:r>
-        <w:rPr>
-          <w:rFonts w:ascii="Arial" w:hAnsi="Arial" w:cs="Arial"/>
+      <w:bookmarkStart w:id="73" w:name="_Toc322257485"/>
+      <w:bookmarkStart w:id="74" w:name="_Toc323462378"/>
+      <w:r>
+        <w:rPr>
+          <w:rFonts w:ascii="Arial" w:hAnsi="Arial" w:cs="Arial"/>
+          <w:sz w:val="28"/>
+          <w:szCs w:val="28"/>
           <w:highlight w:val="white"/>
         </w:rPr>
         <w:t>Fraction</w:t>
       </w:r>
-      <w:bookmarkEnd w:id="63"/>
+      <w:bookmarkEnd w:id="73"/>
+      <w:bookmarkEnd w:id="74"/>
     </w:p>
     <w:p>
       <w:pPr>
@@ -9885,19 +10880,25 @@
         <w:pStyle w:val="Heading3"/>
         <w:rPr>
           <w:rFonts w:ascii="Arial" w:hAnsi="Arial" w:cs="Arial"/>
+          <w:sz w:val="28"/>
+          <w:szCs w:val="28"/>
           <w:highlight w:val="white"/>
         </w:rPr>
       </w:pPr>
-      <w:bookmarkStart w:id="64" w:name="_Toc322257486"/>
+      <w:bookmarkStart w:id="75" w:name="_Toc322257486"/>
+      <w:bookmarkStart w:id="76" w:name="_Toc323462379"/>
       <w:proofErr w:type="spellStart"/>
       <w:r>
         <w:rPr>
           <w:rFonts w:ascii="Arial" w:hAnsi="Arial" w:cs="Arial"/>
+          <w:sz w:val="28"/>
+          <w:szCs w:val="28"/>
           <w:highlight w:val="white"/>
         </w:rPr>
         <w:t>WS_Master</w:t>
       </w:r>
-      <w:bookmarkEnd w:id="64"/>
+      <w:bookmarkEnd w:id="75"/>
+      <w:bookmarkEnd w:id="76"/>
       <w:proofErr w:type="spellEnd"/>
     </w:p>
     <w:p>
@@ -10500,6 +11501,9 @@
         <w:rPr>
           <w:rStyle w:val="Heading4Char"/>
           <w:rFonts w:ascii="Arial" w:hAnsi="Arial" w:cs="Arial"/>
+          <w:i w:val="0"/>
+          <w:sz w:val="28"/>
+          <w:szCs w:val="28"/>
           <w:highlight w:val="white"/>
         </w:rPr>
         <w:t>WS_Intermediate</w:t>
@@ -10619,6 +11623,9 @@
         <w:rPr>
           <w:rStyle w:val="Heading4Char"/>
           <w:rFonts w:ascii="Arial" w:hAnsi="Arial" w:cs="Arial"/>
+          <w:i w:val="0"/>
+          <w:sz w:val="28"/>
+          <w:szCs w:val="28"/>
           <w:highlight w:val="white"/>
         </w:rPr>
         <w:t>WS_Advanced</w:t>
@@ -10631,27 +11638,7 @@
           <w:szCs w:val="22"/>
           <w:highlight w:val="white"/>
         </w:rPr>
-        <w:t xml:space="preserve"> – All three advanced worksheets (Addition, Subtraction, Multiplication/Division) use this one subclass since the only differentiator is the operator.  The equation class handles the answers being different based on the operator </w:t>
-      </w:r>
-      <w:proofErr w:type="gramStart"/>
-      <w:r>
-        <w:rPr>
-          <w:rFonts w:ascii="Arial" w:eastAsia="Arial" w:hAnsi="Arial" w:cs="Arial"/>
-          <w:sz w:val="22"/>
-          <w:szCs w:val="22"/>
-          <w:highlight w:val="white"/>
-        </w:rPr>
-        <w:t>used</w:t>
-      </w:r>
-      <w:proofErr w:type="gramEnd"/>
-      <w:r>
-        <w:rPr>
-          <w:rFonts w:ascii="Arial" w:eastAsia="Arial" w:hAnsi="Arial" w:cs="Arial"/>
-          <w:sz w:val="22"/>
-          <w:szCs w:val="22"/>
-          <w:highlight w:val="white"/>
-        </w:rPr>
-        <w:t xml:space="preserve"> for the sheet.</w:t>
+        <w:t xml:space="preserve"> – All three advanced worksheets (Addition, Subtraction, Multiplication/Division) use this one subclass since the only differentiator is the operator.  The equation class handles the answers being different based on the operator used for the sheet.</w:t>
       </w:r>
     </w:p>
     <w:p>
@@ -10721,23 +11708,33 @@
     </w:p>
     <w:p>
       <w:pPr>
-        <w:pStyle w:val="Heading2"/>
-        <w:ind w:left="360" w:hanging="630"/>
-        <w:rPr>
+        <w:rPr>
+          <w:rFonts w:ascii="Arial" w:hAnsi="Arial" w:cs="Arial"/>
+          <w:b/>
+          <w:sz w:val="28"/>
+          <w:szCs w:val="28"/>
           <w:highlight w:val="white"/>
         </w:rPr>
       </w:pPr>
-      <w:bookmarkStart w:id="65" w:name="_Toc322257487"/>
-      <w:r>
-        <w:rPr>
+      <w:bookmarkStart w:id="77" w:name="_Toc322257487"/>
+      <w:r>
+        <w:rPr>
+          <w:rFonts w:ascii="Arial" w:hAnsi="Arial" w:cs="Arial"/>
+          <w:b/>
+          <w:sz w:val="28"/>
+          <w:szCs w:val="28"/>
           <w:highlight w:val="white"/>
         </w:rPr>
         <w:lastRenderedPageBreak/>
         <w:t>Relationship Class Diagram</w:t>
       </w:r>
-      <w:bookmarkEnd w:id="65"/>
-      <w:r>
-        <w:rPr>
+      <w:bookmarkEnd w:id="77"/>
+      <w:r>
+        <w:rPr>
+          <w:rFonts w:ascii="Arial" w:hAnsi="Arial" w:cs="Arial"/>
+          <w:b/>
+          <w:sz w:val="28"/>
+          <w:szCs w:val="28"/>
           <w:highlight w:val="white"/>
         </w:rPr>
         <w:t xml:space="preserve"> </w:t>
@@ -10832,12 +11829,12 @@
         </w:numPr>
         <w:ind w:hanging="1080"/>
       </w:pPr>
-      <w:bookmarkStart w:id="66" w:name="_Toc323413276"/>
+      <w:bookmarkStart w:id="78" w:name="_Toc323462380"/>
       <w:r>
         <w:lastRenderedPageBreak/>
         <w:t>Design</w:t>
       </w:r>
-      <w:bookmarkEnd w:id="66"/>
+      <w:bookmarkEnd w:id="78"/>
       <w:r>
         <w:t xml:space="preserve"> </w:t>
       </w:r>
@@ -10849,14 +11846,14 @@
           <w:rFonts w:ascii="Arial" w:hAnsi="Arial" w:cs="Arial"/>
         </w:rPr>
       </w:pPr>
-      <w:bookmarkStart w:id="67" w:name="_Toc323413277"/>
+      <w:bookmarkStart w:id="79" w:name="_Toc323462381"/>
       <w:r>
         <w:rPr>
           <w:rFonts w:ascii="Arial" w:hAnsi="Arial" w:cs="Arial"/>
         </w:rPr>
         <w:t>Design Goal</w:t>
       </w:r>
-      <w:bookmarkEnd w:id="67"/>
+      <w:bookmarkEnd w:id="79"/>
     </w:p>
     <w:p>
       <w:pPr>
@@ -11119,15 +12116,6 @@
     </w:p>
     <w:p>
       <w:pPr>
-        <w:rPr>
-          <w:rFonts w:ascii="Arial" w:hAnsi="Arial" w:cs="Arial"/>
-          <w:sz w:val="22"/>
-          <w:szCs w:val="22"/>
-        </w:rPr>
-      </w:pPr>
-    </w:p>
-    <w:p>
-      <w:pPr>
         <w:pStyle w:val="Normal1"/>
         <w:rPr>
           <w:rFonts w:ascii="Arial" w:hAnsi="Arial" w:cs="Arial"/>
@@ -11143,14 +12131,14 @@
           <w:rFonts w:ascii="Arial" w:hAnsi="Arial" w:cs="Arial"/>
         </w:rPr>
       </w:pPr>
-      <w:bookmarkStart w:id="68" w:name="_Toc323413278"/>
+      <w:bookmarkStart w:id="80" w:name="_Toc323462382"/>
       <w:r>
         <w:rPr>
           <w:rFonts w:ascii="Arial" w:hAnsi="Arial" w:cs="Arial"/>
         </w:rPr>
         <w:t>User Interface</w:t>
       </w:r>
-      <w:bookmarkEnd w:id="68"/>
+      <w:bookmarkEnd w:id="80"/>
     </w:p>
     <w:p>
       <w:pPr>
@@ -11726,7 +12714,6 @@
         <w:lastRenderedPageBreak/>
         <w:t xml:space="preserve"> </w:t>
       </w:r>
-      <w:bookmarkStart w:id="69" w:name="_Toc323413279"/>
     </w:p>
     <w:p>
       <w:pPr>
@@ -11796,15 +12783,151 @@
           <w:rFonts w:ascii="Arial" w:hAnsi="Arial" w:cs="Arial"/>
         </w:rPr>
       </w:pPr>
+      <w:bookmarkStart w:id="81" w:name="_Toc323462383"/>
       <w:r>
         <w:rPr>
           <w:rFonts w:ascii="Arial" w:hAnsi="Arial" w:cs="Arial"/>
         </w:rPr>
         <w:t>System Service</w:t>
       </w:r>
-      <w:bookmarkStart w:id="70" w:name="_GoBack"/>
-      <w:bookmarkEnd w:id="69"/>
-      <w:bookmarkEnd w:id="70"/>
+      <w:bookmarkEnd w:id="81"/>
+    </w:p>
+    <w:p>
+      <w:pPr>
+        <w:pStyle w:val="Normal1"/>
+        <w:numPr>
+          <w:ilvl w:val="0"/>
+          <w:numId w:val="14"/>
+        </w:numPr>
+        <w:rPr>
+          <w:rFonts w:ascii="Arial" w:eastAsia="Arial" w:hAnsi="Arial" w:cs="Arial"/>
+          <w:sz w:val="22"/>
+          <w:szCs w:val="22"/>
+        </w:rPr>
+      </w:pPr>
+      <w:r>
+        <w:rPr>
+          <w:rFonts w:ascii="Arial" w:eastAsia="Arial" w:hAnsi="Arial" w:cs="Arial"/>
+          <w:sz w:val="22"/>
+          <w:szCs w:val="22"/>
+        </w:rPr>
+        <w:t>The FWC system shall provide a help utility within its user interface to aid all users with tasks to perform on the specific page on which the utility is invoked.</w:t>
+      </w:r>
+    </w:p>
+    <w:p>
+      <w:pPr>
+        <w:pStyle w:val="Normal1"/>
+        <w:numPr>
+          <w:ilvl w:val="0"/>
+          <w:numId w:val="14"/>
+        </w:numPr>
+      </w:pPr>
+      <w:r>
+        <w:rPr>
+          <w:rFonts w:ascii="Arial" w:eastAsia="Arial" w:hAnsi="Arial" w:cs="Arial"/>
+          <w:sz w:val="22"/>
+          <w:szCs w:val="22"/>
+        </w:rPr>
+        <w:t>The FWC system shall provide video tutorials for Teachers and Students to provide examples and aid for solving the fraction worksheets the FWC creates</w:t>
+      </w:r>
+    </w:p>
+    <w:p>
+      <w:pPr>
+        <w:pStyle w:val="Normal1"/>
+        <w:numPr>
+          <w:ilvl w:val="0"/>
+          <w:numId w:val="14"/>
+        </w:numPr>
+        <w:rPr>
+          <w:rFonts w:ascii="Arial" w:eastAsia="Arial" w:hAnsi="Arial" w:cs="Arial"/>
+          <w:sz w:val="22"/>
+          <w:szCs w:val="22"/>
+        </w:rPr>
+      </w:pPr>
+      <w:r>
+        <w:rPr>
+          <w:rFonts w:ascii="Arial" w:eastAsia="Arial" w:hAnsi="Arial" w:cs="Arial"/>
+          <w:sz w:val="22"/>
+          <w:szCs w:val="22"/>
+        </w:rPr>
+        <w:t>The system on which the FWC is installed also has Java installed.</w:t>
+      </w:r>
+    </w:p>
+    <w:p>
+      <w:pPr>
+        <w:pStyle w:val="Normal1"/>
+        <w:numPr>
+          <w:ilvl w:val="0"/>
+          <w:numId w:val="14"/>
+        </w:numPr>
+        <w:rPr>
+          <w:rFonts w:ascii="Arial" w:eastAsia="Arial" w:hAnsi="Arial" w:cs="Arial"/>
+          <w:sz w:val="22"/>
+          <w:szCs w:val="22"/>
+        </w:rPr>
+      </w:pPr>
+      <w:r>
+        <w:rPr>
+          <w:rFonts w:ascii="Arial" w:eastAsia="Arial" w:hAnsi="Arial" w:cs="Arial"/>
+          <w:sz w:val="22"/>
+          <w:szCs w:val="22"/>
+        </w:rPr>
+        <w:t>The system on which the FWC is installed also has Adobe Reader installed.</w:t>
+      </w:r>
+    </w:p>
+    <w:p>
+      <w:pPr>
+        <w:pStyle w:val="Normal1"/>
+        <w:numPr>
+          <w:ilvl w:val="0"/>
+          <w:numId w:val="14"/>
+        </w:numPr>
+        <w:rPr>
+          <w:rFonts w:ascii="Arial" w:eastAsia="Arial" w:hAnsi="Arial" w:cs="Arial"/>
+          <w:sz w:val="22"/>
+          <w:szCs w:val="22"/>
+        </w:rPr>
+      </w:pPr>
+      <w:r>
+        <w:rPr>
+          <w:rFonts w:ascii="Arial" w:eastAsia="Arial" w:hAnsi="Arial" w:cs="Arial"/>
+          <w:sz w:val="22"/>
+          <w:szCs w:val="22"/>
+        </w:rPr>
+        <w:t>Teachers and Students are able and permitted to save files to the system on which the FWC is installed.</w:t>
+      </w:r>
+    </w:p>
+    <w:p>
+      <w:pPr>
+        <w:pStyle w:val="Normal1"/>
+        <w:numPr>
+          <w:ilvl w:val="0"/>
+          <w:numId w:val="14"/>
+        </w:numPr>
+        <w:rPr>
+          <w:rFonts w:ascii="Arial" w:eastAsia="Arial" w:hAnsi="Arial" w:cs="Arial"/>
+          <w:sz w:val="22"/>
+          <w:szCs w:val="22"/>
+        </w:rPr>
+      </w:pPr>
+      <w:r>
+        <w:rPr>
+          <w:rFonts w:ascii="Arial" w:eastAsia="Arial" w:hAnsi="Arial" w:cs="Arial"/>
+          <w:sz w:val="22"/>
+          <w:szCs w:val="22"/>
+        </w:rPr>
+        <w:t>The FWC data does not need to be accessible from a workstation other than the one on which it is originally installed.</w:t>
+      </w:r>
+    </w:p>
+    <w:p>
+      <w:pPr>
+        <w:pStyle w:val="Normal1"/>
+      </w:pPr>
+    </w:p>
+    <w:p>
+      <w:pPr>
+        <w:pStyle w:val="Normal1"/>
+      </w:pPr>
     </w:p>
     <w:p>
       <w:pPr>
@@ -11815,11 +12938,12 @@
         </w:numPr>
         <w:ind w:hanging="990"/>
       </w:pPr>
-      <w:bookmarkStart w:id="71" w:name="_Toc323413280"/>
-      <w:r>
+      <w:bookmarkStart w:id="82" w:name="_Toc323462384"/>
+      <w:r>
+        <w:lastRenderedPageBreak/>
         <w:t>Test Plans</w:t>
       </w:r>
-      <w:bookmarkEnd w:id="71"/>
+      <w:bookmarkEnd w:id="82"/>
     </w:p>
     <w:p>
       <w:pPr>
@@ -11828,14 +12952,14 @@
           <w:rFonts w:ascii="Arial" w:hAnsi="Arial" w:cs="Arial"/>
         </w:rPr>
       </w:pPr>
-      <w:bookmarkStart w:id="72" w:name="_Toc323413281"/>
+      <w:bookmarkStart w:id="83" w:name="_Toc323462385"/>
       <w:r>
         <w:rPr>
           <w:rFonts w:ascii="Arial" w:hAnsi="Arial" w:cs="Arial"/>
         </w:rPr>
         <w:t>Testing Scenario</w:t>
       </w:r>
-      <w:bookmarkEnd w:id="72"/>
+      <w:bookmarkEnd w:id="83"/>
     </w:p>
     <w:p>
       <w:pPr>
@@ -12224,12 +13348,145 @@
           <w:rFonts w:ascii="Arial" w:hAnsi="Arial" w:cs="Arial"/>
         </w:rPr>
       </w:pPr>
+      <w:bookmarkStart w:id="84" w:name="_Toc323462386"/>
       <w:r>
         <w:rPr>
           <w:rFonts w:ascii="Arial" w:hAnsi="Arial" w:cs="Arial"/>
         </w:rPr>
         <w:t>Testing Schedule</w:t>
       </w:r>
+      <w:bookmarkEnd w:id="84"/>
+    </w:p>
+    <w:p>
+      <w:pPr>
+        <w:rPr>
+          <w:rFonts w:ascii="Arial" w:hAnsi="Arial" w:cs="Arial"/>
+          <w:sz w:val="22"/>
+          <w:szCs w:val="22"/>
+        </w:rPr>
+      </w:pPr>
+      <w:r>
+        <w:rPr>
+          <w:rFonts w:ascii="Arial" w:hAnsi="Arial" w:cs="Arial"/>
+          <w:sz w:val="22"/>
+          <w:szCs w:val="22"/>
+        </w:rPr>
+        <w:t>The Tes</w:t>
+      </w:r>
+      <w:r>
+        <w:rPr>
+          <w:rFonts w:ascii="Arial" w:hAnsi="Arial" w:cs="Arial"/>
+          <w:sz w:val="22"/>
+          <w:szCs w:val="22"/>
+        </w:rPr>
+        <w:t>t</w:t>
+      </w:r>
+      <w:r>
+        <w:rPr>
+          <w:rFonts w:ascii="Arial" w:hAnsi="Arial" w:cs="Arial"/>
+          <w:sz w:val="22"/>
+          <w:szCs w:val="22"/>
+        </w:rPr>
+        <w:t xml:space="preserve">ing Schedule has been created to communicate the test approach to team members. It includes the task name, start </w:t>
+      </w:r>
+      <w:r>
+        <w:rPr>
+          <w:rFonts w:ascii="Arial" w:hAnsi="Arial" w:cs="Arial"/>
+          <w:sz w:val="22"/>
+          <w:szCs w:val="22"/>
+        </w:rPr>
+        <w:t>and finish dates, and comments.</w:t>
+      </w:r>
+    </w:p>
+    <w:p>
+      <w:pPr>
+        <w:rPr>
+          <w:rFonts w:ascii="Arial" w:hAnsi="Arial" w:cs="Arial"/>
+          <w:sz w:val="22"/>
+          <w:szCs w:val="22"/>
+        </w:rPr>
+      </w:pPr>
+    </w:p>
+    <w:p>
+      <w:pPr>
+        <w:rPr>
+          <w:rFonts w:ascii="Arial" w:hAnsi="Arial" w:cs="Arial"/>
+          <w:sz w:val="22"/>
+          <w:szCs w:val="22"/>
+        </w:rPr>
+      </w:pPr>
+    </w:p>
+    <w:p>
+      <w:pPr>
+        <w:rPr>
+          <w:rFonts w:ascii="Arial" w:hAnsi="Arial" w:cs="Arial"/>
+          <w:sz w:val="22"/>
+          <w:szCs w:val="22"/>
+        </w:rPr>
+      </w:pPr>
+    </w:p>
+    <w:p>
+      <w:pPr>
+        <w:rPr>
+          <w:rFonts w:ascii="Arial" w:hAnsi="Arial" w:cs="Arial"/>
+          <w:sz w:val="22"/>
+          <w:szCs w:val="22"/>
+        </w:rPr>
+      </w:pPr>
+    </w:p>
+    <w:p>
+      <w:pPr>
+        <w:rPr>
+          <w:rFonts w:ascii="Arial" w:hAnsi="Arial" w:cs="Arial"/>
+          <w:sz w:val="22"/>
+          <w:szCs w:val="22"/>
+        </w:rPr>
+      </w:pPr>
+    </w:p>
+    <w:p>
+      <w:pPr>
+        <w:rPr>
+          <w:rFonts w:ascii="Arial" w:hAnsi="Arial" w:cs="Arial"/>
+          <w:sz w:val="22"/>
+          <w:szCs w:val="22"/>
+        </w:rPr>
+      </w:pPr>
+    </w:p>
+    <w:p>
+      <w:pPr>
+        <w:rPr>
+          <w:rFonts w:ascii="Arial" w:hAnsi="Arial" w:cs="Arial"/>
+          <w:sz w:val="22"/>
+          <w:szCs w:val="22"/>
+        </w:rPr>
+      </w:pPr>
+    </w:p>
+    <w:p>
+      <w:pPr>
+        <w:rPr>
+          <w:rFonts w:ascii="Arial" w:hAnsi="Arial" w:cs="Arial"/>
+          <w:sz w:val="22"/>
+          <w:szCs w:val="22"/>
+        </w:rPr>
+      </w:pPr>
+    </w:p>
+    <w:p>
+      <w:pPr>
+        <w:rPr>
+          <w:rFonts w:ascii="Arial" w:hAnsi="Arial" w:cs="Arial"/>
+          <w:sz w:val="22"/>
+          <w:szCs w:val="22"/>
+        </w:rPr>
+      </w:pPr>
+    </w:p>
+    <w:p>
+      <w:pPr>
+        <w:rPr>
+          <w:rFonts w:ascii="Arial" w:hAnsi="Arial" w:cs="Arial"/>
+          <w:sz w:val="22"/>
+          <w:szCs w:val="22"/>
+        </w:rPr>
+      </w:pPr>
     </w:p>
     <w:tbl>
       <w:tblPr>
@@ -12246,10 +13503,10 @@
         <w:tblLook w:val="01E0" w:firstRow="1" w:lastRow="1" w:firstColumn="1" w:lastColumn="1" w:noHBand="0" w:noVBand="0"/>
       </w:tblPr>
       <w:tblGrid>
-        <w:gridCol w:w="3753"/>
+        <w:gridCol w:w="3883"/>
         <w:gridCol w:w="1073"/>
         <w:gridCol w:w="1073"/>
-        <w:gridCol w:w="3749"/>
+        <w:gridCol w:w="3619"/>
       </w:tblGrid>
       <w:tr>
         <w:trPr>
@@ -12269,7 +13526,6 @@
                 <w:szCs w:val="22"/>
               </w:rPr>
             </w:pPr>
-            <w:bookmarkStart w:id="73" w:name="_Toc323413282"/>
             <w:r>
               <w:rPr>
                 <w:rFonts w:ascii="Arial" w:hAnsi="Arial" w:cs="Arial"/>
@@ -12277,6 +13533,7 @@
                 <w:sz w:val="22"/>
                 <w:szCs w:val="22"/>
               </w:rPr>
+              <w:lastRenderedPageBreak/>
               <w:t>Task Name</w:t>
             </w:r>
           </w:p>
@@ -12385,6 +13642,15 @@
               <w:t>Test Planning</w:t>
             </w:r>
           </w:p>
+          <w:p>
+            <w:pPr>
+              <w:rPr>
+                <w:rFonts w:ascii="Arial" w:hAnsi="Arial" w:cs="Arial"/>
+                <w:sz w:val="22"/>
+                <w:szCs w:val="22"/>
+              </w:rPr>
+            </w:pPr>
+          </w:p>
         </w:tc>
         <w:tc>
           <w:tcPr>
@@ -12698,6 +13964,15 @@
               <w:t>Development Testing:</w:t>
             </w:r>
           </w:p>
+          <w:p>
+            <w:pPr>
+              <w:rPr>
+                <w:rFonts w:ascii="Arial" w:hAnsi="Arial" w:cs="Arial"/>
+                <w:sz w:val="22"/>
+                <w:szCs w:val="22"/>
+              </w:rPr>
+            </w:pPr>
+          </w:p>
         </w:tc>
         <w:tc>
           <w:tcPr>
@@ -12783,6 +14058,16 @@
               </w:rPr>
               <w:t>Unit testing</w:t>
             </w:r>
+          </w:p>
+          <w:p>
+            <w:pPr>
+              <w:jc w:val="right"/>
+              <w:rPr>
+                <w:rFonts w:ascii="Arial" w:hAnsi="Arial" w:cs="Arial"/>
+                <w:sz w:val="22"/>
+                <w:szCs w:val="22"/>
+              </w:rPr>
+            </w:pPr>
           </w:p>
         </w:tc>
         <w:tc>
@@ -12971,6 +14256,16 @@
               </w:rPr>
               <w:t>System testing</w:t>
             </w:r>
+          </w:p>
+          <w:p>
+            <w:pPr>
+              <w:jc w:val="right"/>
+              <w:rPr>
+                <w:rFonts w:ascii="Arial" w:hAnsi="Arial" w:cs="Arial"/>
+                <w:sz w:val="22"/>
+                <w:szCs w:val="22"/>
+              </w:rPr>
+            </w:pPr>
           </w:p>
         </w:tc>
         <w:tc>
@@ -13065,8 +14360,28 @@
                 <w:sz w:val="22"/>
                 <w:szCs w:val="22"/>
               </w:rPr>
-              <w:t>First deploy to QA test environment</w:t>
+              <w:t>D</w:t>
             </w:r>
+            <w:r>
+              <w:rPr>
+                <w:rFonts w:ascii="Arial" w:hAnsi="Arial" w:cs="Arial"/>
+                <w:sz w:val="22"/>
+                <w:szCs w:val="22"/>
+              </w:rPr>
+              <w:t>eploy to QA test environment</w:t>
+            </w:r>
+          </w:p>
+          <w:p>
+            <w:pPr>
+              <w:tabs>
+                <w:tab w:val="right" w:pos="3666"/>
+              </w:tabs>
+              <w:rPr>
+                <w:rFonts w:ascii="Arial" w:hAnsi="Arial" w:cs="Arial"/>
+                <w:sz w:val="22"/>
+                <w:szCs w:val="22"/>
+              </w:rPr>
+            </w:pPr>
             <w:r>
               <w:rPr>
                 <w:rFonts w:ascii="Arial" w:hAnsi="Arial" w:cs="Arial"/>
@@ -13703,6 +15018,15 @@
               <w:t>Release to Production</w:t>
             </w:r>
           </w:p>
+          <w:p>
+            <w:pPr>
+              <w:rPr>
+                <w:rFonts w:ascii="Arial" w:hAnsi="Arial" w:cs="Arial"/>
+                <w:sz w:val="22"/>
+                <w:szCs w:val="22"/>
+              </w:rPr>
+            </w:pPr>
+          </w:p>
         </w:tc>
         <w:tc>
           <w:tcPr>
@@ -13771,7 +15095,6 @@
           </w:p>
         </w:tc>
       </w:tr>
-      <w:bookmarkEnd w:id="73"/>
     </w:tbl>
     <w:p>
       <w:pPr>
@@ -13780,34 +15103,22 @@
     </w:p>
     <w:p>
       <w:pPr>
+        <w:pStyle w:val="Normal1"/>
+        <w:rPr>
+          <w:rFonts w:ascii="Arial" w:hAnsi="Arial" w:cs="Arial"/>
+        </w:rPr>
+      </w:pPr>
+    </w:p>
+    <w:p>
+      <w:pPr>
         <w:pStyle w:val="Heading1"/>
-        <w:numPr>
-          <w:ilvl w:val="0"/>
-          <w:numId w:val="30"/>
-        </w:numPr>
-        <w:ind w:left="540" w:hanging="990"/>
-      </w:pPr>
-      <w:r>
-        <w:br w:type="page"/>
-      </w:r>
-    </w:p>
-    <w:p>
-      <w:pPr>
-        <w:pStyle w:val="Normal1"/>
-        <w:rPr>
-          <w:rFonts w:ascii="Arial" w:hAnsi="Arial" w:cs="Arial"/>
-        </w:rPr>
-      </w:pPr>
-    </w:p>
-    <w:p>
-      <w:pPr>
-        <w:pStyle w:val="Heading1"/>
-      </w:pPr>
-      <w:bookmarkStart w:id="74" w:name="_Toc323413283"/>
-      <w:r>
+      </w:pPr>
+      <w:bookmarkStart w:id="85" w:name="_Toc323462387"/>
+      <w:r>
+        <w:lastRenderedPageBreak/>
         <w:t>References</w:t>
       </w:r>
-      <w:bookmarkEnd w:id="74"/>
+      <w:bookmarkEnd w:id="85"/>
     </w:p>
     <w:p>
       <w:pPr>
@@ -14330,7 +15641,7 @@
         <w:sz w:val="20"/>
         <w:szCs w:val="20"/>
       </w:rPr>
-      <w:t>29</w:t>
+      <w:t>1</w:t>
     </w:r>
     <w:r>
       <w:rPr>
@@ -18571,7 +19882,6 @@
     <w:next w:val="Normal"/>
     <w:autoRedefine/>
     <w:uiPriority w:val="39"/>
-    <w:semiHidden/>
     <w:unhideWhenUsed/>
     <w:rsid w:val="003C5785"/>
     <w:pPr>
@@ -18794,6 +20104,12 @@
       <w:sz w:val="22"/>
       <w:szCs w:val="22"/>
     </w:rPr>
+  </w:style>
+  <w:style w:type="paragraph" w:styleId="NoSpacing">
+    <w:name w:val="No Spacing"/>
+    <w:uiPriority w:val="1"/>
+    <w:qFormat/>
+    <w:rsid w:val="00351C4A"/>
   </w:style>
 </w:styles>
 </file>
@@ -19385,7 +20701,6 @@
     <w:next w:val="Normal"/>
     <w:autoRedefine/>
     <w:uiPriority w:val="39"/>
-    <w:semiHidden/>
     <w:unhideWhenUsed/>
     <w:rsid w:val="003C5785"/>
     <w:pPr>
@@ -19608,6 +20923,12 @@
       <w:sz w:val="22"/>
       <w:szCs w:val="22"/>
     </w:rPr>
+  </w:style>
+  <w:style w:type="paragraph" w:styleId="NoSpacing">
+    <w:name w:val="No Spacing"/>
+    <w:uiPriority w:val="1"/>
+    <w:qFormat/>
+    <w:rsid w:val="00351C4A"/>
   </w:style>
 </w:styles>
 </file>
@@ -19937,7 +21258,7 @@
 </file>
 
 <file path=customXml/itemProps1.xml><?xml version="1.0" encoding="utf-8"?>
-<ds:datastoreItem xmlns:ds="http://schemas.openxmlformats.org/officeDocument/2006/customXml" ds:itemID="{4C033B78-EF42-3949-9D61-D5C4F0422DD2}">
+<ds:datastoreItem xmlns:ds="http://schemas.openxmlformats.org/officeDocument/2006/customXml" ds:itemID="{9A14E244-7E9F-3241-83D9-75AE90CC2982}">
   <ds:schemaRefs>
     <ds:schemaRef ds:uri="http://schemas.openxmlformats.org/officeDocument/2006/bibliography"/>
   </ds:schemaRefs>

</xml_diff>